<commit_message>
Update Lab Report Template (1).docx
</commit_message>
<xml_diff>
--- a/CIST0161/Week7 LAB/Lab Report Template (1).docx
+++ b/CIST0161/Week7 LAB/Lab Report Template (1).docx
@@ -1,6 +1,6 @@
 
 <file path=word/document.xml><?xml version="1.0" encoding="utf-8"?>
-<w:document xmlns:wpc="http://schemas.microsoft.com/office/word/2010/wordprocessingCanvas" xmlns:cx="http://schemas.microsoft.com/office/drawing/2014/chartex" xmlns:cx1="http://schemas.microsoft.com/office/drawing/2015/9/8/chartex" xmlns:cx2="http://schemas.microsoft.com/office/drawing/2015/10/21/chartex" xmlns:cx3="http://schemas.microsoft.com/office/drawing/2016/5/9/chartex" xmlns:cx4="http://schemas.microsoft.com/office/drawing/2016/5/10/chartex" xmlns:cx5="http://schemas.microsoft.com/office/drawing/2016/5/11/chartex" xmlns:cx6="http://schemas.microsoft.com/office/drawing/2016/5/12/chartex" xmlns:cx7="http://schemas.microsoft.com/office/drawing/2016/5/13/chartex" xmlns:cx8="http://schemas.microsoft.com/office/drawing/2016/5/14/chartex" xmlns:mc="http://schemas.openxmlformats.org/markup-compatibility/2006" xmlns:aink="http://schemas.microsoft.com/office/drawing/2016/ink" xmlns:am3d="http://schemas.microsoft.com/office/drawing/2017/model3d" xmlns:o="urn:schemas-microsoft-com:office:office" xmlns:r="http://schemas.openxmlformats.org/officeDocument/2006/relationships" xmlns:m="http://schemas.openxmlformats.org/officeDocument/2006/math" xmlns:v="urn:schemas-microsoft-com:vml" xmlns:wp14="http://schemas.microsoft.com/office/word/2010/wordprocessingDrawing" xmlns:wp="http://schemas.openxmlformats.org/drawingml/2006/wordprocessingDrawing" xmlns:w10="urn:schemas-microsoft-com:office:word" xmlns:w="http://schemas.openxmlformats.org/wordprocessingml/2006/main" xmlns:w14="http://schemas.microsoft.com/office/word/2010/wordml" xmlns:w15="http://schemas.microsoft.com/office/word/2012/wordml" xmlns:w16cex="http://schemas.microsoft.com/office/word/2018/wordml/cex" xmlns:w16cid="http://schemas.microsoft.com/office/word/2016/wordml/cid" xmlns:w16="http://schemas.microsoft.com/office/word/2018/wordml" xmlns:w16sdtdh="http://schemas.microsoft.com/office/word/2020/wordml/sdtdatahash" xmlns:w16se="http://schemas.microsoft.com/office/word/2015/wordml/symex" xmlns:wpg="http://schemas.microsoft.com/office/word/2010/wordprocessingGroup" xmlns:wpi="http://schemas.microsoft.com/office/word/2010/wordprocessingInk" xmlns:wne="http://schemas.microsoft.com/office/word/2006/wordml" xmlns:wps="http://schemas.microsoft.com/office/word/2010/wordprocessingShape" mc:Ignorable="w14 w15 w16se w16cid w16 w16cex w16sdtdh wp14">
+<w:document xmlns:wpc="http://schemas.microsoft.com/office/word/2010/wordprocessingCanvas" xmlns:cx="http://schemas.microsoft.com/office/drawing/2014/chartex" xmlns:cx1="http://schemas.microsoft.com/office/drawing/2015/9/8/chartex" xmlns:cx2="http://schemas.microsoft.com/office/drawing/2015/10/21/chartex" xmlns:cx3="http://schemas.microsoft.com/office/drawing/2016/5/9/chartex" xmlns:cx4="http://schemas.microsoft.com/office/drawing/2016/5/10/chartex" xmlns:cx5="http://schemas.microsoft.com/office/drawing/2016/5/11/chartex" xmlns:cx6="http://schemas.microsoft.com/office/drawing/2016/5/12/chartex" xmlns:cx7="http://schemas.microsoft.com/office/drawing/2016/5/13/chartex" xmlns:cx8="http://schemas.microsoft.com/office/drawing/2016/5/14/chartex" xmlns:mc="http://schemas.openxmlformats.org/markup-compatibility/2006" xmlns:aink="http://schemas.microsoft.com/office/drawing/2016/ink" xmlns:am3d="http://schemas.microsoft.com/office/drawing/2017/model3d" xmlns:o="urn:schemas-microsoft-com:office:office" xmlns:oel="http://schemas.microsoft.com/office/2019/extlst" xmlns:r="http://schemas.openxmlformats.org/officeDocument/2006/relationships" xmlns:m="http://schemas.openxmlformats.org/officeDocument/2006/math" xmlns:v="urn:schemas-microsoft-com:vml" xmlns:wp14="http://schemas.microsoft.com/office/word/2010/wordprocessingDrawing" xmlns:wp="http://schemas.openxmlformats.org/drawingml/2006/wordprocessingDrawing" xmlns:w10="urn:schemas-microsoft-com:office:word" xmlns:w="http://schemas.openxmlformats.org/wordprocessingml/2006/main" xmlns:w14="http://schemas.microsoft.com/office/word/2010/wordml" xmlns:w15="http://schemas.microsoft.com/office/word/2012/wordml" xmlns:w16cex="http://schemas.microsoft.com/office/word/2018/wordml/cex" xmlns:w16cid="http://schemas.microsoft.com/office/word/2016/wordml/cid" xmlns:w16="http://schemas.microsoft.com/office/word/2018/wordml" xmlns:w16sdtdh="http://schemas.microsoft.com/office/word/2020/wordml/sdtdatahash" xmlns:w16se="http://schemas.microsoft.com/office/word/2015/wordml/symex" xmlns:wpg="http://schemas.microsoft.com/office/word/2010/wordprocessingGroup" xmlns:wpi="http://schemas.microsoft.com/office/word/2010/wordprocessingInk" xmlns:wne="http://schemas.microsoft.com/office/word/2006/wordml" xmlns:wps="http://schemas.microsoft.com/office/word/2010/wordprocessingShape" mc:Ignorable="w14 w15 w16se w16cid w16 w16cex w16sdtdh wp14">
   <w:body>
     <w:sdt>
       <w:sdtPr>
@@ -13,7 +13,6 @@
           <w:docPartUnique/>
         </w:docPartObj>
       </w:sdtPr>
-      <w:sdtEndPr/>
       <w:sdtContent>
         <w:p>
           <w:pPr>
@@ -98,7 +97,7 @@
                   </wp:anchor>
                 </w:drawing>
               </mc:Choice>
-              <mc:Fallback xmlns:a="http://schemas.openxmlformats.org/drawingml/2006/main" xmlns:a14="http://schemas.microsoft.com/office/drawing/2010/main" xmlns:pic="http://schemas.openxmlformats.org/drawingml/2006/picture" xmlns:wp14="http://schemas.microsoft.com/office/word/2010/wordml" xmlns:oel="http://schemas.microsoft.com/office/2019/extlst">
+              <mc:Fallback xmlns:wp14="http://schemas.microsoft.com/office/word/2010/wordml" xmlns:pic="http://schemas.openxmlformats.org/drawingml/2006/picture" xmlns:a14="http://schemas.microsoft.com/office/drawing/2010/main" xmlns:a="http://schemas.openxmlformats.org/drawingml/2006/main">
                 <w:pict w14:anchorId="220A7BCC">
                   <v:roundrect id="AutoShape 40" style="position:absolute;margin-left:0;margin-top:0;width:561.25pt;height:742.45pt;z-index:251665920;visibility:visible;mso-wrap-style:square;mso-width-percent:920;mso-height-percent:940;mso-wrap-distance-left:9pt;mso-wrap-distance-top:0;mso-wrap-distance-right:9pt;mso-wrap-distance-bottom:0;mso-position-horizontal:center;mso-position-horizontal-relative:page;mso-position-vertical:center;mso-position-vertical-relative:page;mso-width-percent:920;mso-height-percent:940;mso-width-relative:page;mso-height-relative:page;v-text-anchor:top" o:spid="_x0000_s1026" o:allowincell="f" filled="f" fillcolor="black" strokecolor="black [3213]" arcsize="2269f" w14:anchorId="6C3A9F84" o:gfxdata="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">
                     <w10:wrap anchorx="page" anchory="page"/>
@@ -268,7 +267,6 @@
                                           <w:dataBinding w:prefixMappings="xmlns:ns0='http://schemas.openxmlformats.org/package/2006/metadata/core-properties' xmlns:ns1='http://purl.org/dc/elements/1.1/'" w:xpath="/ns0:coreProperties[1]/ns1:title[1]" w:storeItemID="{6C3C8BC8-F283-45AE-878A-BAB7291924A1}"/>
                                           <w:text/>
                                         </w:sdtPr>
-                                        <w:sdtEndPr/>
                                         <w:sdtContent>
                                           <w:r>
                                             <w:rPr>
@@ -363,7 +361,7 @@
               </mc:Choice>
               <mc:Fallback>
                 <w:pict>
-                  <v:rect w14:anchorId="2AE82589" id="Rectangle 39" o:spid="_x0000_s1026" style="position:absolute;margin-left:0;margin-top:0;width:561.2pt;height:174.4pt;z-index:251664896;visibility:visible;mso-wrap-style:square;mso-width-percent:917;mso-height-percent:1000;mso-top-percent:250;mso-wrap-distance-left:9pt;mso-wrap-distance-top:0;mso-wrap-distance-right:9pt;mso-wrap-distance-bottom:0;mso-position-horizontal:center;mso-position-horizontal-relative:page;mso-position-vertical-relative:page;mso-width-percent:917;mso-height-percent:1000;mso-top-percent:250;mso-width-relative:page;mso-height-relative:margin;v-text-anchor:top" o:gfxdata="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" o:allowincell="f" filled="f" stroked="f">
+                  <v:rect w14:anchorId="2AE82589" id="Rectangle 39" o:spid="_x0000_s1026" style="position:absolute;margin-left:0;margin-top:0;width:561.2pt;height:174.4pt;z-index:251664896;visibility:visible;mso-wrap-style:square;mso-width-percent:917;mso-height-percent:1000;mso-top-percent:250;mso-wrap-distance-left:9pt;mso-wrap-distance-top:0;mso-wrap-distance-right:9pt;mso-wrap-distance-bottom:0;mso-position-horizontal:center;mso-position-horizontal-relative:page;mso-position-vertical-relative:page;mso-width-percent:917;mso-height-percent:1000;mso-top-percent:250;mso-width-relative:page;mso-height-relative:margin;v-text-anchor:top" o:gfxdata="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" o:allowincell="f" filled="f" stroked="f">
                     <v:textbox style="mso-fit-shape-to-text:t" inset="0,0,0,0">
                       <w:txbxContent>
                         <w:tbl>
@@ -455,7 +453,6 @@
                                     <w:dataBinding w:prefixMappings="xmlns:ns0='http://schemas.openxmlformats.org/package/2006/metadata/core-properties' xmlns:ns1='http://purl.org/dc/elements/1.1/'" w:xpath="/ns0:coreProperties[1]/ns1:title[1]" w:storeItemID="{6C3C8BC8-F283-45AE-878A-BAB7291924A1}"/>
                                     <w:text/>
                                   </w:sdtPr>
-                                  <w:sdtEndPr/>
                                   <w:sdtContent>
                                     <w:r>
                                       <w:rPr>
@@ -634,7 +631,6 @@
                                     <w:dataBinding w:prefixMappings="xmlns:ns0='http://schemas.openxmlformats.org/officeDocument/2006/extended-properties'" w:xpath="/ns0:Properties[1]/ns0:Company[1]" w:storeItemID="{6668398D-A668-4E3E-A5EB-62B293D839F1}"/>
                                     <w:text/>
                                   </w:sdtPr>
-                                  <w:sdtEndPr/>
                                   <w:sdtContent>
                                     <w:r>
                                       <w:rPr>
@@ -696,7 +692,7 @@
                                   <w:rPr>
                                     <w:noProof/>
                                   </w:rPr>
-                                  <w:t>October 13, 2022</w:t>
+                                  <w:t>October 30, 2022</w:t>
                                 </w:r>
                                 <w:r>
                                   <w:fldChar w:fldCharType="end"/>
@@ -737,7 +733,7 @@
               </mc:Choice>
               <mc:Fallback>
                 <w:pict>
-                  <v:rect w14:anchorId="271D97ED" id="Rectangle 38" o:spid="_x0000_s1027" style="position:absolute;margin-left:0;margin-top:0;width:468pt;height:96.85pt;z-index:251663872;visibility:visible;mso-wrap-style:square;mso-width-percent:1000;mso-height-percent:1000;mso-top-percent:800;mso-wrap-distance-left:9pt;mso-wrap-distance-top:0;mso-wrap-distance-right:9pt;mso-wrap-distance-bottom:0;mso-position-horizontal:center;mso-position-horizontal-relative:margin;mso-position-vertical-relative:margin;mso-width-percent:1000;mso-height-percent:1000;mso-top-percent:800;mso-width-relative:margin;mso-height-relative:margin;v-text-anchor:bottom" o:gfxdata="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" o:allowincell="f" filled="f" stroked="f" strokeweight=".25pt">
+                  <v:rect w14:anchorId="271D97ED" id="Rectangle 38" o:spid="_x0000_s1027" style="position:absolute;margin-left:0;margin-top:0;width:468pt;height:96.85pt;z-index:251663872;visibility:visible;mso-wrap-style:square;mso-width-percent:1000;mso-height-percent:1000;mso-top-percent:800;mso-wrap-distance-left:9pt;mso-wrap-distance-top:0;mso-wrap-distance-right:9pt;mso-wrap-distance-bottom:0;mso-position-horizontal:center;mso-position-horizontal-relative:margin;mso-position-vertical-relative:margin;mso-width-percent:1000;mso-height-percent:1000;mso-top-percent:800;mso-width-relative:margin;mso-height-relative:margin;v-text-anchor:bottom" o:gfxdata="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" o:allowincell="f" filled="f" stroked="f" strokeweight=".25pt">
                     <v:textbox style="mso-fit-shape-to-text:t" inset=",18pt,,18pt">
                       <w:txbxContent>
                         <w:p>
@@ -763,7 +759,6 @@
                               <w:dataBinding w:prefixMappings="xmlns:ns0='http://schemas.openxmlformats.org/officeDocument/2006/extended-properties'" w:xpath="/ns0:Properties[1]/ns0:Company[1]" w:storeItemID="{6668398D-A668-4E3E-A5EB-62B293D839F1}"/>
                               <w:text/>
                             </w:sdtPr>
-                            <w:sdtEndPr/>
                             <w:sdtContent>
                               <w:r>
                                 <w:rPr>
@@ -825,7 +820,7 @@
                             <w:rPr>
                               <w:noProof/>
                             </w:rPr>
-                            <w:t>October 13, 2022</w:t>
+                            <w:t>October 30, 2022</w:t>
                           </w:r>
                           <w:r>
                             <w:fldChar w:fldCharType="end"/>
@@ -888,7 +883,6 @@
           <w:dataBinding w:prefixMappings="xmlns:ns0='http://schemas.openxmlformats.org/package/2006/metadata/core-properties' xmlns:ns1='http://purl.org/dc/elements/1.1/'" w:xpath="/ns0:coreProperties[1]/ns1:title[1]" w:storeItemID="{6C3C8BC8-F283-45AE-878A-BAB7291924A1}"/>
           <w:text/>
         </w:sdtPr>
-        <w:sdtEndPr/>
         <w:sdtContent>
           <w:r>
             <w:rPr>
@@ -914,7 +908,6 @@
           <w:dataBinding w:prefixMappings="xmlns:ns0='http://schemas.openxmlformats.org/package/2006/metadata/core-properties' xmlns:ns1='http://purl.org/dc/elements/1.1/'" w:xpath="/ns0:coreProperties[1]/ns1:subject[1]" w:storeItemID="{6C3C8BC8-F283-45AE-878A-BAB7291924A1}"/>
           <w:text/>
         </w:sdtPr>
-        <w:sdtEndPr/>
         <w:sdtContent>
           <w:r>
             <w:t>Motherboard Replacement</w:t>
@@ -938,6 +931,7 @@
       </w:sdtPr>
       <w:sdtEndPr>
         <w:rPr>
+          <w:rFonts w:eastAsia="SimSun"/>
           <w:b/>
           <w:bCs/>
           <w:noProof/>
@@ -1305,7 +1299,6 @@
           <w:dataBinding w:prefixMappings="xmlns:ns0='http://schemas.openxmlformats.org/package/2006/metadata/core-properties' xmlns:ns1='http://purl.org/dc/elements/1.1/'" w:xpath="/ns0:coreProperties[1]/ns1:title[1]" w:storeItemID="{6C3C8BC8-F283-45AE-878A-BAB7291924A1}"/>
           <w:text/>
         </w:sdtPr>
-        <w:sdtEndPr/>
         <w:sdtContent>
           <w:r>
             <w:rPr>
@@ -1331,7 +1324,6 @@
           <w:dataBinding w:prefixMappings="xmlns:ns0='http://schemas.openxmlformats.org/package/2006/metadata/core-properties' xmlns:ns1='http://purl.org/dc/elements/1.1/'" w:xpath="/ns0:coreProperties[1]/ns1:subject[1]" w:storeItemID="{6C3C8BC8-F283-45AE-878A-BAB7291924A1}"/>
           <w:text/>
         </w:sdtPr>
-        <w:sdtEndPr/>
         <w:sdtContent>
           <w:r>
             <w:t>Motherboard Replacement</w:t>
@@ -1355,10 +1347,7 @@
           <w:b/>
           <w:bCs/>
         </w:rPr>
-        <w:t xml:space="preserve">DELETE: </w:t>
-      </w:r>
-      <w:r>
-        <w:t>Provide a one to two sentence description of the lab here.</w:t>
+        <w:t>This Lab will teach you how to replace a motherboard</w:t>
       </w:r>
     </w:p>
     <w:p>
@@ -1410,10 +1399,10 @@
           <w:noProof/>
         </w:rPr>
         <w:drawing>
-          <wp:inline distT="0" distB="0" distL="0" distR="0" wp14:anchorId="531B0149" wp14:editId="07777777">
-            <wp:extent cx="2296522" cy="1677362"/>
-            <wp:effectExtent l="0" t="0" r="0" b="0"/>
-            <wp:docPr id="2" name="Picture 2"/>
+          <wp:inline distT="0" distB="0" distL="0" distR="0" wp14:anchorId="0E018149" wp14:editId="53751423">
+            <wp:extent cx="1437198" cy="1916264"/>
+            <wp:effectExtent l="0" t="0" r="0" b="8255"/>
+            <wp:docPr id="1" name="Picture 1"/>
             <wp:cNvGraphicFramePr>
               <a:graphicFrameLocks xmlns:a="http://schemas.openxmlformats.org/drawingml/2006/main" noChangeAspect="1"/>
             </wp:cNvGraphicFramePr>
@@ -1421,29 +1410,36 @@
               <a:graphicData uri="http://schemas.openxmlformats.org/drawingml/2006/picture">
                 <pic:pic xmlns:pic="http://schemas.openxmlformats.org/drawingml/2006/picture">
                   <pic:nvPicPr>
-                    <pic:cNvPr id="2" name="dreamvision-green-pc-f10[1].jpg"/>
-                    <pic:cNvPicPr/>
+                    <pic:cNvPr id="0" name="Picture 1"/>
+                    <pic:cNvPicPr>
+                      <a:picLocks noChangeAspect="1" noChangeArrowheads="1"/>
+                    </pic:cNvPicPr>
                   </pic:nvPicPr>
                   <pic:blipFill>
-                    <a:blip r:embed="rId12">
+                    <a:blip r:embed="rId12" cstate="print">
                       <a:extLst>
                         <a:ext uri="{28A0092B-C50C-407E-A947-70E740481C1C}">
                           <a14:useLocalDpi xmlns:a14="http://schemas.microsoft.com/office/drawing/2010/main" val="0"/>
                         </a:ext>
                       </a:extLst>
                     </a:blip>
+                    <a:srcRect/>
                     <a:stretch>
                       <a:fillRect/>
                     </a:stretch>
                   </pic:blipFill>
-                  <pic:spPr>
+                  <pic:spPr bwMode="auto">
                     <a:xfrm>
                       <a:off x="0" y="0"/>
-                      <a:ext cx="2309811" cy="1687068"/>
+                      <a:ext cx="1442622" cy="1923496"/>
                     </a:xfrm>
                     <a:prstGeom prst="rect">
                       <a:avLst/>
                     </a:prstGeom>
+                    <a:noFill/>
+                    <a:ln>
+                      <a:noFill/>
+                    </a:ln>
                   </pic:spPr>
                 </pic:pic>
               </a:graphicData>
@@ -1458,13 +1454,1073 @@
         <w:rPr>
           <w:b/>
         </w:rPr>
-        <w:t>Figure 1: Common Computer Peripherals</w:t>
-      </w:r>
-    </w:p>
-    <w:p>
-      <w:r>
-        <w:t>In Figure 1, the keyboard, mouse, and monitor can be seen.</w:t>
-      </w:r>
+        <w:t xml:space="preserve">Figure 1: </w:t>
+      </w:r>
+      <w:r>
+        <w:rPr>
+          <w:b/>
+        </w:rPr>
+        <w:t xml:space="preserve">Disconnect the unit, put on ESD equipment </w:t>
+      </w:r>
+      <w:r>
+        <w:rPr>
+          <w:b/>
+        </w:rPr>
+        <w:t>Open up the case</w:t>
+      </w:r>
+    </w:p>
+    <w:p>
+      <w:pPr>
+        <w:rPr>
+          <w:b/>
+        </w:rPr>
+      </w:pPr>
+      <w:r>
+        <w:rPr>
+          <w:b/>
+          <w:noProof/>
+        </w:rPr>
+        <w:drawing>
+          <wp:inline distT="0" distB="0" distL="0" distR="0" wp14:anchorId="09C2C265" wp14:editId="667E0828">
+            <wp:extent cx="1437005" cy="1916007"/>
+            <wp:effectExtent l="0" t="0" r="0" b="8255"/>
+            <wp:docPr id="6" name="Picture 6"/>
+            <wp:cNvGraphicFramePr>
+              <a:graphicFrameLocks xmlns:a="http://schemas.openxmlformats.org/drawingml/2006/main" noChangeAspect="1"/>
+            </wp:cNvGraphicFramePr>
+            <a:graphic xmlns:a="http://schemas.openxmlformats.org/drawingml/2006/main">
+              <a:graphicData uri="http://schemas.openxmlformats.org/drawingml/2006/picture">
+                <pic:pic xmlns:pic="http://schemas.openxmlformats.org/drawingml/2006/picture">
+                  <pic:nvPicPr>
+                    <pic:cNvPr id="0" name="Picture 2"/>
+                    <pic:cNvPicPr>
+                      <a:picLocks noChangeAspect="1" noChangeArrowheads="1"/>
+                    </pic:cNvPicPr>
+                  </pic:nvPicPr>
+                  <pic:blipFill>
+                    <a:blip r:embed="rId13" cstate="print">
+                      <a:extLst>
+                        <a:ext uri="{28A0092B-C50C-407E-A947-70E740481C1C}">
+                          <a14:useLocalDpi xmlns:a14="http://schemas.microsoft.com/office/drawing/2010/main" val="0"/>
+                        </a:ext>
+                      </a:extLst>
+                    </a:blip>
+                    <a:srcRect/>
+                    <a:stretch>
+                      <a:fillRect/>
+                    </a:stretch>
+                  </pic:blipFill>
+                  <pic:spPr bwMode="auto">
+                    <a:xfrm>
+                      <a:off x="0" y="0"/>
+                      <a:ext cx="1445853" cy="1927804"/>
+                    </a:xfrm>
+                    <a:prstGeom prst="rect">
+                      <a:avLst/>
+                    </a:prstGeom>
+                    <a:noFill/>
+                    <a:ln>
+                      <a:noFill/>
+                    </a:ln>
+                  </pic:spPr>
+                </pic:pic>
+              </a:graphicData>
+            </a:graphic>
+          </wp:inline>
+        </w:drawing>
+      </w:r>
+    </w:p>
+    <w:p>
+      <w:pPr>
+        <w:rPr>
+          <w:b/>
+        </w:rPr>
+      </w:pPr>
+      <w:r>
+        <w:rPr>
+          <w:b/>
+        </w:rPr>
+        <w:t xml:space="preserve">Figure 2: Take a picture of front panel, </w:t>
+      </w:r>
+      <w:r>
+        <w:rPr>
+          <w:b/>
+        </w:rPr>
+        <w:t>located in bottom right of the mother. Than disconnect it.</w:t>
+      </w:r>
+    </w:p>
+    <w:p>
+      <w:pPr>
+        <w:rPr>
+          <w:b/>
+        </w:rPr>
+      </w:pPr>
+      <w:r>
+        <w:rPr>
+          <w:b/>
+          <w:noProof/>
+        </w:rPr>
+        <w:lastRenderedPageBreak/>
+        <w:drawing>
+          <wp:inline distT="0" distB="0" distL="0" distR="0" wp14:anchorId="2C3F79FD" wp14:editId="6DCA062F">
+            <wp:extent cx="1463645" cy="1951630"/>
+            <wp:effectExtent l="0" t="0" r="3810" b="0"/>
+            <wp:docPr id="8" name="Picture 8"/>
+            <wp:cNvGraphicFramePr>
+              <a:graphicFrameLocks xmlns:a="http://schemas.openxmlformats.org/drawingml/2006/main" noChangeAspect="1"/>
+            </wp:cNvGraphicFramePr>
+            <a:graphic xmlns:a="http://schemas.openxmlformats.org/drawingml/2006/main">
+              <a:graphicData uri="http://schemas.openxmlformats.org/drawingml/2006/picture">
+                <pic:pic xmlns:pic="http://schemas.openxmlformats.org/drawingml/2006/picture">
+                  <pic:nvPicPr>
+                    <pic:cNvPr id="0" name="Picture 3"/>
+                    <pic:cNvPicPr>
+                      <a:picLocks noChangeAspect="1" noChangeArrowheads="1"/>
+                    </pic:cNvPicPr>
+                  </pic:nvPicPr>
+                  <pic:blipFill>
+                    <a:blip r:embed="rId14" cstate="print">
+                      <a:extLst>
+                        <a:ext uri="{28A0092B-C50C-407E-A947-70E740481C1C}">
+                          <a14:useLocalDpi xmlns:a14="http://schemas.microsoft.com/office/drawing/2010/main" val="0"/>
+                        </a:ext>
+                      </a:extLst>
+                    </a:blip>
+                    <a:srcRect/>
+                    <a:stretch>
+                      <a:fillRect/>
+                    </a:stretch>
+                  </pic:blipFill>
+                  <pic:spPr bwMode="auto">
+                    <a:xfrm>
+                      <a:off x="0" y="0"/>
+                      <a:ext cx="1475191" cy="1967025"/>
+                    </a:xfrm>
+                    <a:prstGeom prst="rect">
+                      <a:avLst/>
+                    </a:prstGeom>
+                    <a:noFill/>
+                    <a:ln>
+                      <a:noFill/>
+                    </a:ln>
+                  </pic:spPr>
+                </pic:pic>
+              </a:graphicData>
+            </a:graphic>
+          </wp:inline>
+        </w:drawing>
+      </w:r>
+      <w:r>
+        <w:rPr>
+          <w:rFonts w:hint="eastAsia"/>
+          <w:b/>
+          <w:noProof/>
+          <w:lang w:eastAsia="zh-CN"/>
+        </w:rPr>
+        <w:drawing>
+          <wp:inline distT="0" distB="0" distL="0" distR="0" wp14:anchorId="4E445B4A" wp14:editId="5E51ECC7">
+            <wp:extent cx="1459516" cy="1946125"/>
+            <wp:effectExtent l="0" t="0" r="7620" b="0"/>
+            <wp:docPr id="18" name="Picture 18" descr="A picture containing sitting, indoor, old, control panel&#10;&#10;Description automatically generated"/>
+            <wp:cNvGraphicFramePr>
+              <a:graphicFrameLocks xmlns:a="http://schemas.openxmlformats.org/drawingml/2006/main" noChangeAspect="1"/>
+            </wp:cNvGraphicFramePr>
+            <a:graphic xmlns:a="http://schemas.openxmlformats.org/drawingml/2006/main">
+              <a:graphicData uri="http://schemas.openxmlformats.org/drawingml/2006/picture">
+                <pic:pic xmlns:pic="http://schemas.openxmlformats.org/drawingml/2006/picture">
+                  <pic:nvPicPr>
+                    <pic:cNvPr id="18" name="Picture 18" descr="A picture containing sitting, indoor, old, control panel&#10;&#10;Description automatically generated"/>
+                    <pic:cNvPicPr>
+                      <a:picLocks noChangeAspect="1" noChangeArrowheads="1"/>
+                    </pic:cNvPicPr>
+                  </pic:nvPicPr>
+                  <pic:blipFill>
+                    <a:blip r:embed="rId15" cstate="print">
+                      <a:extLst>
+                        <a:ext uri="{28A0092B-C50C-407E-A947-70E740481C1C}">
+                          <a14:useLocalDpi xmlns:a14="http://schemas.microsoft.com/office/drawing/2010/main" val="0"/>
+                        </a:ext>
+                      </a:extLst>
+                    </a:blip>
+                    <a:srcRect/>
+                    <a:stretch>
+                      <a:fillRect/>
+                    </a:stretch>
+                  </pic:blipFill>
+                  <pic:spPr bwMode="auto">
+                    <a:xfrm>
+                      <a:off x="0" y="0"/>
+                      <a:ext cx="1485878" cy="1981277"/>
+                    </a:xfrm>
+                    <a:prstGeom prst="rect">
+                      <a:avLst/>
+                    </a:prstGeom>
+                    <a:noFill/>
+                    <a:ln>
+                      <a:noFill/>
+                    </a:ln>
+                  </pic:spPr>
+                </pic:pic>
+              </a:graphicData>
+            </a:graphic>
+          </wp:inline>
+        </w:drawing>
+      </w:r>
+    </w:p>
+    <w:p>
+      <w:pPr>
+        <w:rPr>
+          <w:b/>
+        </w:rPr>
+      </w:pPr>
+      <w:r>
+        <w:rPr>
+          <w:b/>
+        </w:rPr>
+        <w:t xml:space="preserve">Figure 3: Disconnect all cable </w:t>
+      </w:r>
+      <w:r>
+        <w:rPr>
+          <w:b/>
+        </w:rPr>
+        <w:t xml:space="preserve">and external drives </w:t>
+      </w:r>
+      <w:r>
+        <w:rPr>
+          <w:b/>
+        </w:rPr>
+        <w:t>connected to the motherboard. Then remove the screws that’s connected to it</w:t>
+      </w:r>
+    </w:p>
+    <w:p>
+      <w:pPr>
+        <w:rPr>
+          <w:b/>
+        </w:rPr>
+      </w:pPr>
+      <w:r>
+        <w:rPr>
+          <w:b/>
+          <w:noProof/>
+        </w:rPr>
+        <w:drawing>
+          <wp:inline distT="0" distB="0" distL="0" distR="0" wp14:anchorId="2A176AD0" wp14:editId="3B7DF085">
+            <wp:extent cx="1806525" cy="2408830"/>
+            <wp:effectExtent l="0" t="0" r="3810" b="0"/>
+            <wp:docPr id="13" name="Picture 13"/>
+            <wp:cNvGraphicFramePr>
+              <a:graphicFrameLocks xmlns:a="http://schemas.openxmlformats.org/drawingml/2006/main" noChangeAspect="1"/>
+            </wp:cNvGraphicFramePr>
+            <a:graphic xmlns:a="http://schemas.openxmlformats.org/drawingml/2006/main">
+              <a:graphicData uri="http://schemas.openxmlformats.org/drawingml/2006/picture">
+                <pic:pic xmlns:pic="http://schemas.openxmlformats.org/drawingml/2006/picture">
+                  <pic:nvPicPr>
+                    <pic:cNvPr id="0" name="Picture 5"/>
+                    <pic:cNvPicPr>
+                      <a:picLocks noChangeAspect="1" noChangeArrowheads="1"/>
+                    </pic:cNvPicPr>
+                  </pic:nvPicPr>
+                  <pic:blipFill>
+                    <a:blip r:embed="rId16" cstate="print">
+                      <a:extLst>
+                        <a:ext uri="{28A0092B-C50C-407E-A947-70E740481C1C}">
+                          <a14:useLocalDpi xmlns:a14="http://schemas.microsoft.com/office/drawing/2010/main" val="0"/>
+                        </a:ext>
+                      </a:extLst>
+                    </a:blip>
+                    <a:srcRect/>
+                    <a:stretch>
+                      <a:fillRect/>
+                    </a:stretch>
+                  </pic:blipFill>
+                  <pic:spPr bwMode="auto">
+                    <a:xfrm>
+                      <a:off x="0" y="0"/>
+                      <a:ext cx="1822931" cy="2430705"/>
+                    </a:xfrm>
+                    <a:prstGeom prst="rect">
+                      <a:avLst/>
+                    </a:prstGeom>
+                    <a:noFill/>
+                    <a:ln>
+                      <a:noFill/>
+                    </a:ln>
+                  </pic:spPr>
+                </pic:pic>
+              </a:graphicData>
+            </a:graphic>
+          </wp:inline>
+        </w:drawing>
+      </w:r>
+    </w:p>
+    <w:p>
+      <w:pPr>
+        <w:rPr>
+          <w:b/>
+        </w:rPr>
+      </w:pPr>
+      <w:r>
+        <w:rPr>
+          <w:b/>
+        </w:rPr>
+        <w:t xml:space="preserve">Figure 4: Remove the motherboard </w:t>
+      </w:r>
+      <w:r>
+        <w:rPr>
+          <w:b/>
+        </w:rPr>
+        <w:t>from the case</w:t>
+      </w:r>
+    </w:p>
+    <w:p>
+      <w:pPr>
+        <w:rPr>
+          <w:b/>
+        </w:rPr>
+      </w:pPr>
+      <w:r>
+        <w:rPr>
+          <w:b/>
+          <w:noProof/>
+        </w:rPr>
+        <w:drawing>
+          <wp:inline distT="0" distB="0" distL="0" distR="0" wp14:anchorId="2B827502" wp14:editId="7F91BED5">
+            <wp:extent cx="2831554" cy="2122227"/>
+            <wp:effectExtent l="0" t="0" r="6985" b="0"/>
+            <wp:docPr id="12" name="Picture 12"/>
+            <wp:cNvGraphicFramePr>
+              <a:graphicFrameLocks xmlns:a="http://schemas.openxmlformats.org/drawingml/2006/main" noChangeAspect="1"/>
+            </wp:cNvGraphicFramePr>
+            <a:graphic xmlns:a="http://schemas.openxmlformats.org/drawingml/2006/main">
+              <a:graphicData uri="http://schemas.openxmlformats.org/drawingml/2006/picture">
+                <pic:pic xmlns:pic="http://schemas.openxmlformats.org/drawingml/2006/picture">
+                  <pic:nvPicPr>
+                    <pic:cNvPr id="0" name="Picture 4"/>
+                    <pic:cNvPicPr>
+                      <a:picLocks noChangeAspect="1" noChangeArrowheads="1"/>
+                    </pic:cNvPicPr>
+                  </pic:nvPicPr>
+                  <pic:blipFill>
+                    <a:blip r:embed="rId17" cstate="print">
+                      <a:extLst>
+                        <a:ext uri="{28A0092B-C50C-407E-A947-70E740481C1C}">
+                          <a14:useLocalDpi xmlns:a14="http://schemas.microsoft.com/office/drawing/2010/main" val="0"/>
+                        </a:ext>
+                      </a:extLst>
+                    </a:blip>
+                    <a:srcRect/>
+                    <a:stretch>
+                      <a:fillRect/>
+                    </a:stretch>
+                  </pic:blipFill>
+                  <pic:spPr bwMode="auto">
+                    <a:xfrm>
+                      <a:off x="0" y="0"/>
+                      <a:ext cx="2844354" cy="2131821"/>
+                    </a:xfrm>
+                    <a:prstGeom prst="rect">
+                      <a:avLst/>
+                    </a:prstGeom>
+                    <a:noFill/>
+                    <a:ln>
+                      <a:noFill/>
+                    </a:ln>
+                  </pic:spPr>
+                </pic:pic>
+              </a:graphicData>
+            </a:graphic>
+          </wp:inline>
+        </w:drawing>
+      </w:r>
+    </w:p>
+    <w:p>
+      <w:pPr>
+        <w:rPr>
+          <w:b/>
+        </w:rPr>
+      </w:pPr>
+      <w:r>
+        <w:rPr>
+          <w:b/>
+        </w:rPr>
+        <w:t>Figure 5: Remove the side panel</w:t>
+      </w:r>
+    </w:p>
+    <w:p>
+      <w:pPr>
+        <w:rPr>
+          <w:b/>
+        </w:rPr>
+      </w:pPr>
+    </w:p>
+    <w:p>
+      <w:pPr>
+        <w:rPr>
+          <w:b/>
+        </w:rPr>
+      </w:pPr>
+      <w:r>
+        <w:rPr>
+          <w:b/>
+          <w:noProof/>
+        </w:rPr>
+        <w:lastRenderedPageBreak/>
+        <w:drawing>
+          <wp:inline distT="0" distB="0" distL="0" distR="0" wp14:anchorId="10031AD2" wp14:editId="0F229707">
+            <wp:extent cx="1422703" cy="1897039"/>
+            <wp:effectExtent l="0" t="0" r="6350" b="8255"/>
+            <wp:docPr id="14" name="Picture 14"/>
+            <wp:cNvGraphicFramePr>
+              <a:graphicFrameLocks xmlns:a="http://schemas.openxmlformats.org/drawingml/2006/main" noChangeAspect="1"/>
+            </wp:cNvGraphicFramePr>
+            <a:graphic xmlns:a="http://schemas.openxmlformats.org/drawingml/2006/main">
+              <a:graphicData uri="http://schemas.openxmlformats.org/drawingml/2006/picture">
+                <pic:pic xmlns:pic="http://schemas.openxmlformats.org/drawingml/2006/picture">
+                  <pic:nvPicPr>
+                    <pic:cNvPr id="0" name="Picture 6"/>
+                    <pic:cNvPicPr>
+                      <a:picLocks noChangeAspect="1" noChangeArrowheads="1"/>
+                    </pic:cNvPicPr>
+                  </pic:nvPicPr>
+                  <pic:blipFill>
+                    <a:blip r:embed="rId18" cstate="print">
+                      <a:extLst>
+                        <a:ext uri="{28A0092B-C50C-407E-A947-70E740481C1C}">
+                          <a14:useLocalDpi xmlns:a14="http://schemas.microsoft.com/office/drawing/2010/main" val="0"/>
+                        </a:ext>
+                      </a:extLst>
+                    </a:blip>
+                    <a:srcRect/>
+                    <a:stretch>
+                      <a:fillRect/>
+                    </a:stretch>
+                  </pic:blipFill>
+                  <pic:spPr bwMode="auto">
+                    <a:xfrm>
+                      <a:off x="0" y="0"/>
+                      <a:ext cx="1428769" cy="1905128"/>
+                    </a:xfrm>
+                    <a:prstGeom prst="rect">
+                      <a:avLst/>
+                    </a:prstGeom>
+                    <a:noFill/>
+                    <a:ln>
+                      <a:noFill/>
+                    </a:ln>
+                  </pic:spPr>
+                </pic:pic>
+              </a:graphicData>
+            </a:graphic>
+          </wp:inline>
+        </w:drawing>
+      </w:r>
+    </w:p>
+    <w:p>
+      <w:pPr>
+        <w:rPr>
+          <w:b/>
+        </w:rPr>
+      </w:pPr>
+      <w:r>
+        <w:rPr>
+          <w:b/>
+        </w:rPr>
+        <w:t>Figure 6: Remove the CPU cooler</w:t>
+      </w:r>
+    </w:p>
+    <w:p>
+      <w:pPr>
+        <w:rPr>
+          <w:b/>
+        </w:rPr>
+      </w:pPr>
+      <w:r>
+        <w:rPr>
+          <w:b/>
+          <w:noProof/>
+        </w:rPr>
+        <w:drawing>
+          <wp:inline distT="0" distB="0" distL="0" distR="0" wp14:anchorId="6CA231CB" wp14:editId="1243AAB6">
+            <wp:extent cx="1550644" cy="2067636"/>
+            <wp:effectExtent l="0" t="0" r="0" b="0"/>
+            <wp:docPr id="15" name="Picture 15" descr="A picture containing text, indoor&#10;&#10;Description automatically generated"/>
+            <wp:cNvGraphicFramePr>
+              <a:graphicFrameLocks xmlns:a="http://schemas.openxmlformats.org/drawingml/2006/main" noChangeAspect="1"/>
+            </wp:cNvGraphicFramePr>
+            <a:graphic xmlns:a="http://schemas.openxmlformats.org/drawingml/2006/main">
+              <a:graphicData uri="http://schemas.openxmlformats.org/drawingml/2006/picture">
+                <pic:pic xmlns:pic="http://schemas.openxmlformats.org/drawingml/2006/picture">
+                  <pic:nvPicPr>
+                    <pic:cNvPr id="15" name="Picture 15" descr="A picture containing text, indoor&#10;&#10;Description automatically generated"/>
+                    <pic:cNvPicPr>
+                      <a:picLocks noChangeAspect="1" noChangeArrowheads="1"/>
+                    </pic:cNvPicPr>
+                  </pic:nvPicPr>
+                  <pic:blipFill>
+                    <a:blip r:embed="rId19" cstate="print">
+                      <a:extLst>
+                        <a:ext uri="{28A0092B-C50C-407E-A947-70E740481C1C}">
+                          <a14:useLocalDpi xmlns:a14="http://schemas.microsoft.com/office/drawing/2010/main" val="0"/>
+                        </a:ext>
+                      </a:extLst>
+                    </a:blip>
+                    <a:srcRect/>
+                    <a:stretch>
+                      <a:fillRect/>
+                    </a:stretch>
+                  </pic:blipFill>
+                  <pic:spPr bwMode="auto">
+                    <a:xfrm>
+                      <a:off x="0" y="0"/>
+                      <a:ext cx="1552897" cy="2070640"/>
+                    </a:xfrm>
+                    <a:prstGeom prst="rect">
+                      <a:avLst/>
+                    </a:prstGeom>
+                    <a:noFill/>
+                    <a:ln>
+                      <a:noFill/>
+                    </a:ln>
+                  </pic:spPr>
+                </pic:pic>
+              </a:graphicData>
+            </a:graphic>
+          </wp:inline>
+        </w:drawing>
+      </w:r>
+    </w:p>
+    <w:p>
+      <w:pPr>
+        <w:rPr>
+          <w:b/>
+        </w:rPr>
+      </w:pPr>
+      <w:r>
+        <w:rPr>
+          <w:b/>
+        </w:rPr>
+        <w:t xml:space="preserve">Figure 7: Remove the RAM </w:t>
+      </w:r>
+    </w:p>
+    <w:p>
+      <w:pPr>
+        <w:rPr>
+          <w:b/>
+        </w:rPr>
+      </w:pPr>
+      <w:r>
+        <w:rPr>
+          <w:b/>
+          <w:noProof/>
+        </w:rPr>
+        <w:drawing>
+          <wp:inline distT="0" distB="0" distL="0" distR="0" wp14:anchorId="7D46D8C1" wp14:editId="07AC8DDD">
+            <wp:extent cx="2031365" cy="2708631"/>
+            <wp:effectExtent l="0" t="0" r="6985" b="0"/>
+            <wp:docPr id="16" name="Picture 16"/>
+            <wp:cNvGraphicFramePr>
+              <a:graphicFrameLocks xmlns:a="http://schemas.openxmlformats.org/drawingml/2006/main" noChangeAspect="1"/>
+            </wp:cNvGraphicFramePr>
+            <a:graphic xmlns:a="http://schemas.openxmlformats.org/drawingml/2006/main">
+              <a:graphicData uri="http://schemas.openxmlformats.org/drawingml/2006/picture">
+                <pic:pic xmlns:pic="http://schemas.openxmlformats.org/drawingml/2006/picture">
+                  <pic:nvPicPr>
+                    <pic:cNvPr id="0" name="Picture 8"/>
+                    <pic:cNvPicPr>
+                      <a:picLocks noChangeAspect="1" noChangeArrowheads="1"/>
+                    </pic:cNvPicPr>
+                  </pic:nvPicPr>
+                  <pic:blipFill>
+                    <a:blip r:embed="rId20" cstate="print">
+                      <a:extLst>
+                        <a:ext uri="{28A0092B-C50C-407E-A947-70E740481C1C}">
+                          <a14:useLocalDpi xmlns:a14="http://schemas.microsoft.com/office/drawing/2010/main" val="0"/>
+                        </a:ext>
+                      </a:extLst>
+                    </a:blip>
+                    <a:srcRect/>
+                    <a:stretch>
+                      <a:fillRect/>
+                    </a:stretch>
+                  </pic:blipFill>
+                  <pic:spPr bwMode="auto">
+                    <a:xfrm>
+                      <a:off x="0" y="0"/>
+                      <a:ext cx="2043868" cy="2725303"/>
+                    </a:xfrm>
+                    <a:prstGeom prst="rect">
+                      <a:avLst/>
+                    </a:prstGeom>
+                    <a:noFill/>
+                    <a:ln>
+                      <a:noFill/>
+                    </a:ln>
+                  </pic:spPr>
+                </pic:pic>
+              </a:graphicData>
+            </a:graphic>
+          </wp:inline>
+        </w:drawing>
+      </w:r>
+    </w:p>
+    <w:p>
+      <w:pPr>
+        <w:rPr>
+          <w:b/>
+        </w:rPr>
+      </w:pPr>
+      <w:r>
+        <w:rPr>
+          <w:b/>
+        </w:rPr>
+        <w:t>Figure 8: Check all the things</w:t>
+      </w:r>
+    </w:p>
+    <w:p>
+      <w:pPr>
+        <w:rPr>
+          <w:b/>
+        </w:rPr>
+      </w:pPr>
+      <w:r>
+        <w:rPr>
+          <w:b/>
+        </w:rPr>
+        <w:lastRenderedPageBreak/>
+        <w:br w:type="textWrapping" w:clear="all"/>
+      </w:r>
+      <w:r>
+        <w:rPr>
+          <w:b/>
+          <w:noProof/>
+        </w:rPr>
+        <w:drawing>
+          <wp:inline distT="0" distB="0" distL="0" distR="0" wp14:anchorId="462CCA77" wp14:editId="79E5C043">
+            <wp:extent cx="2031365" cy="2708910"/>
+            <wp:effectExtent l="0" t="0" r="6985" b="0"/>
+            <wp:docPr id="17" name="Picture 17" descr="A close-up of a computer&#10;&#10;Description automatically generated with low confidence"/>
+            <wp:cNvGraphicFramePr>
+              <a:graphicFrameLocks xmlns:a="http://schemas.openxmlformats.org/drawingml/2006/main" noChangeAspect="1"/>
+            </wp:cNvGraphicFramePr>
+            <a:graphic xmlns:a="http://schemas.openxmlformats.org/drawingml/2006/main">
+              <a:graphicData uri="http://schemas.openxmlformats.org/drawingml/2006/picture">
+                <pic:pic xmlns:pic="http://schemas.openxmlformats.org/drawingml/2006/picture">
+                  <pic:nvPicPr>
+                    <pic:cNvPr id="17" name="Picture 17" descr="A close-up of a computer&#10;&#10;Description automatically generated with low confidence"/>
+                    <pic:cNvPicPr>
+                      <a:picLocks noChangeAspect="1" noChangeArrowheads="1"/>
+                    </pic:cNvPicPr>
+                  </pic:nvPicPr>
+                  <pic:blipFill>
+                    <a:blip r:embed="rId21" cstate="print">
+                      <a:extLst>
+                        <a:ext uri="{28A0092B-C50C-407E-A947-70E740481C1C}">
+                          <a14:useLocalDpi xmlns:a14="http://schemas.microsoft.com/office/drawing/2010/main" val="0"/>
+                        </a:ext>
+                      </a:extLst>
+                    </a:blip>
+                    <a:srcRect/>
+                    <a:stretch>
+                      <a:fillRect/>
+                    </a:stretch>
+                  </pic:blipFill>
+                  <pic:spPr bwMode="auto">
+                    <a:xfrm>
+                      <a:off x="0" y="0"/>
+                      <a:ext cx="2031365" cy="2708910"/>
+                    </a:xfrm>
+                    <a:prstGeom prst="rect">
+                      <a:avLst/>
+                    </a:prstGeom>
+                    <a:noFill/>
+                    <a:ln>
+                      <a:noFill/>
+                    </a:ln>
+                  </pic:spPr>
+                </pic:pic>
+              </a:graphicData>
+            </a:graphic>
+          </wp:inline>
+        </w:drawing>
+      </w:r>
+    </w:p>
+    <w:p>
+      <w:pPr>
+        <w:rPr>
+          <w:b/>
+        </w:rPr>
+      </w:pPr>
+      <w:r>
+        <w:rPr>
+          <w:b/>
+        </w:rPr>
+        <w:t xml:space="preserve">Figure 9: Put back the CPU and the RAM, Apply thermal compound </w:t>
+      </w:r>
+      <w:r>
+        <w:rPr>
+          <w:rFonts w:eastAsiaTheme="minorHAnsi"/>
+          <w:b/>
+        </w:rPr>
+        <w:t>on CPU</w:t>
+      </w:r>
+      <w:r>
+        <w:rPr>
+          <w:rFonts w:eastAsiaTheme="minorHAnsi"/>
+          <w:b/>
+          <w:noProof/>
+        </w:rPr>
+        <w:drawing>
+          <wp:inline distT="0" distB="0" distL="0" distR="0" wp14:anchorId="66989CF7" wp14:editId="07CAA48C">
+            <wp:extent cx="2061845" cy="2749550"/>
+            <wp:effectExtent l="0" t="0" r="0" b="0"/>
+            <wp:docPr id="19" name="Picture 19" descr="A picture containing text, electronics&#10;&#10;Description automatically generated"/>
+            <wp:cNvGraphicFramePr>
+              <a:graphicFrameLocks xmlns:a="http://schemas.openxmlformats.org/drawingml/2006/main" noChangeAspect="1"/>
+            </wp:cNvGraphicFramePr>
+            <a:graphic xmlns:a="http://schemas.openxmlformats.org/drawingml/2006/main">
+              <a:graphicData uri="http://schemas.openxmlformats.org/drawingml/2006/picture">
+                <pic:pic xmlns:pic="http://schemas.openxmlformats.org/drawingml/2006/picture">
+                  <pic:nvPicPr>
+                    <pic:cNvPr id="19" name="Picture 19" descr="A picture containing text, electronics&#10;&#10;Description automatically generated"/>
+                    <pic:cNvPicPr>
+                      <a:picLocks noChangeAspect="1" noChangeArrowheads="1"/>
+                    </pic:cNvPicPr>
+                  </pic:nvPicPr>
+                  <pic:blipFill>
+                    <a:blip r:embed="rId22" cstate="print">
+                      <a:extLst>
+                        <a:ext uri="{28A0092B-C50C-407E-A947-70E740481C1C}">
+                          <a14:useLocalDpi xmlns:a14="http://schemas.microsoft.com/office/drawing/2010/main" val="0"/>
+                        </a:ext>
+                      </a:extLst>
+                    </a:blip>
+                    <a:srcRect/>
+                    <a:stretch>
+                      <a:fillRect/>
+                    </a:stretch>
+                  </pic:blipFill>
+                  <pic:spPr bwMode="auto">
+                    <a:xfrm>
+                      <a:off x="0" y="0"/>
+                      <a:ext cx="2061845" cy="2749550"/>
+                    </a:xfrm>
+                    <a:prstGeom prst="rect">
+                      <a:avLst/>
+                    </a:prstGeom>
+                    <a:noFill/>
+                    <a:ln>
+                      <a:noFill/>
+                    </a:ln>
+                  </pic:spPr>
+                </pic:pic>
+              </a:graphicData>
+            </a:graphic>
+          </wp:inline>
+        </w:drawing>
+      </w:r>
+    </w:p>
+    <w:p>
+      <w:pPr>
+        <w:rPr>
+          <w:rFonts w:eastAsiaTheme="minorEastAsia"/>
+          <w:b/>
+          <w:lang w:eastAsia="zh-CN"/>
+        </w:rPr>
+      </w:pPr>
+      <w:r>
+        <w:rPr>
+          <w:rFonts w:eastAsiaTheme="minorHAnsi"/>
+          <w:b/>
+        </w:rPr>
+        <w:t>F</w:t>
+      </w:r>
+      <w:r>
+        <w:rPr>
+          <w:rFonts w:eastAsiaTheme="minorEastAsia"/>
+          <w:b/>
+          <w:lang w:eastAsia="zh-CN"/>
+        </w:rPr>
+        <w:t>igure 10: Put back the CPU cooler</w:t>
+      </w:r>
+    </w:p>
+    <w:p>
+      <w:pPr>
+        <w:rPr>
+          <w:rFonts w:eastAsiaTheme="minorEastAsia"/>
+          <w:b/>
+          <w:lang w:eastAsia="zh-CN"/>
+        </w:rPr>
+      </w:pPr>
+      <w:r>
+        <w:rPr>
+          <w:rFonts w:eastAsiaTheme="minorHAnsi"/>
+          <w:b/>
+          <w:noProof/>
+        </w:rPr>
+        <w:lastRenderedPageBreak/>
+        <w:drawing>
+          <wp:inline distT="0" distB="0" distL="0" distR="0" wp14:anchorId="4897C354" wp14:editId="11849DDA">
+            <wp:extent cx="2257304" cy="3009900"/>
+            <wp:effectExtent l="0" t="0" r="0" b="0"/>
+            <wp:docPr id="20" name="Picture 20" descr="A picture containing electronics, computer&#10;&#10;Description automatically generated"/>
+            <wp:cNvGraphicFramePr>
+              <a:graphicFrameLocks xmlns:a="http://schemas.openxmlformats.org/drawingml/2006/main" noChangeAspect="1"/>
+            </wp:cNvGraphicFramePr>
+            <a:graphic xmlns:a="http://schemas.openxmlformats.org/drawingml/2006/main">
+              <a:graphicData uri="http://schemas.openxmlformats.org/drawingml/2006/picture">
+                <pic:pic xmlns:pic="http://schemas.openxmlformats.org/drawingml/2006/picture">
+                  <pic:nvPicPr>
+                    <pic:cNvPr id="20" name="Picture 20" descr="A picture containing electronics, computer&#10;&#10;Description automatically generated"/>
+                    <pic:cNvPicPr>
+                      <a:picLocks noChangeAspect="1" noChangeArrowheads="1"/>
+                    </pic:cNvPicPr>
+                  </pic:nvPicPr>
+                  <pic:blipFill>
+                    <a:blip r:embed="rId23" cstate="print">
+                      <a:extLst>
+                        <a:ext uri="{28A0092B-C50C-407E-A947-70E740481C1C}">
+                          <a14:useLocalDpi xmlns:a14="http://schemas.microsoft.com/office/drawing/2010/main" val="0"/>
+                        </a:ext>
+                      </a:extLst>
+                    </a:blip>
+                    <a:srcRect/>
+                    <a:stretch>
+                      <a:fillRect/>
+                    </a:stretch>
+                  </pic:blipFill>
+                  <pic:spPr bwMode="auto">
+                    <a:xfrm>
+                      <a:off x="0" y="0"/>
+                      <a:ext cx="2262710" cy="3017109"/>
+                    </a:xfrm>
+                    <a:prstGeom prst="rect">
+                      <a:avLst/>
+                    </a:prstGeom>
+                    <a:noFill/>
+                    <a:ln>
+                      <a:noFill/>
+                    </a:ln>
+                  </pic:spPr>
+                </pic:pic>
+              </a:graphicData>
+            </a:graphic>
+          </wp:inline>
+        </w:drawing>
+      </w:r>
+    </w:p>
+    <w:p>
+      <w:pPr>
+        <w:rPr>
+          <w:rFonts w:eastAsiaTheme="minorEastAsia"/>
+          <w:b/>
+          <w:lang w:eastAsia="zh-CN"/>
+        </w:rPr>
+      </w:pPr>
+      <w:r>
+        <w:rPr>
+          <w:rFonts w:eastAsiaTheme="minorEastAsia"/>
+          <w:b/>
+          <w:lang w:eastAsia="zh-CN"/>
+        </w:rPr>
+        <w:t xml:space="preserve">Figure 11: Put back the motherboard and side panel </w:t>
+      </w:r>
+      <w:r>
+        <w:rPr>
+          <w:rFonts w:eastAsiaTheme="minorEastAsia"/>
+          <w:b/>
+          <w:noProof/>
+          <w:lang w:eastAsia="zh-CN"/>
+        </w:rPr>
+        <w:drawing>
+          <wp:inline distT="0" distB="0" distL="0" distR="0" wp14:anchorId="0AF6A76D" wp14:editId="11E38729">
+            <wp:extent cx="2349351" cy="3133725"/>
+            <wp:effectExtent l="0" t="0" r="0" b="0"/>
+            <wp:docPr id="21" name="Picture 21"/>
+            <wp:cNvGraphicFramePr>
+              <a:graphicFrameLocks xmlns:a="http://schemas.openxmlformats.org/drawingml/2006/main" noChangeAspect="1"/>
+            </wp:cNvGraphicFramePr>
+            <a:graphic xmlns:a="http://schemas.openxmlformats.org/drawingml/2006/main">
+              <a:graphicData uri="http://schemas.openxmlformats.org/drawingml/2006/picture">
+                <pic:pic xmlns:pic="http://schemas.openxmlformats.org/drawingml/2006/picture">
+                  <pic:nvPicPr>
+                    <pic:cNvPr id="0" name="Picture 13"/>
+                    <pic:cNvPicPr>
+                      <a:picLocks noChangeAspect="1" noChangeArrowheads="1"/>
+                    </pic:cNvPicPr>
+                  </pic:nvPicPr>
+                  <pic:blipFill>
+                    <a:blip r:embed="rId24" cstate="print">
+                      <a:extLst>
+                        <a:ext uri="{28A0092B-C50C-407E-A947-70E740481C1C}">
+                          <a14:useLocalDpi xmlns:a14="http://schemas.microsoft.com/office/drawing/2010/main" val="0"/>
+                        </a:ext>
+                      </a:extLst>
+                    </a:blip>
+                    <a:srcRect/>
+                    <a:stretch>
+                      <a:fillRect/>
+                    </a:stretch>
+                  </pic:blipFill>
+                  <pic:spPr bwMode="auto">
+                    <a:xfrm>
+                      <a:off x="0" y="0"/>
+                      <a:ext cx="2351059" cy="3136004"/>
+                    </a:xfrm>
+                    <a:prstGeom prst="rect">
+                      <a:avLst/>
+                    </a:prstGeom>
+                    <a:noFill/>
+                    <a:ln>
+                      <a:noFill/>
+                    </a:ln>
+                  </pic:spPr>
+                </pic:pic>
+              </a:graphicData>
+            </a:graphic>
+          </wp:inline>
+        </w:drawing>
+      </w:r>
+    </w:p>
+    <w:p>
+      <w:pPr>
+        <w:rPr>
+          <w:rFonts w:eastAsiaTheme="minorEastAsia"/>
+          <w:b/>
+          <w:lang w:eastAsia="zh-CN"/>
+        </w:rPr>
+      </w:pPr>
+      <w:r>
+        <w:rPr>
+          <w:rFonts w:eastAsiaTheme="minorEastAsia"/>
+          <w:b/>
+          <w:lang w:eastAsia="zh-CN"/>
+        </w:rPr>
+        <w:t xml:space="preserve">Figure 12: Put back the screws </w:t>
+      </w:r>
+      <w:r>
+        <w:rPr>
+          <w:rFonts w:eastAsiaTheme="minorEastAsia"/>
+          <w:b/>
+          <w:lang w:eastAsia="zh-CN"/>
+        </w:rPr>
+        <w:t>and the GPU</w:t>
+      </w:r>
+    </w:p>
+    <w:p>
+      <w:pPr>
+        <w:rPr>
+          <w:rFonts w:eastAsiaTheme="minorEastAsia"/>
+          <w:b/>
+          <w:lang w:eastAsia="zh-CN"/>
+        </w:rPr>
+      </w:pPr>
+      <w:r>
+        <w:rPr>
+          <w:rFonts w:eastAsiaTheme="minorEastAsia"/>
+          <w:b/>
+          <w:noProof/>
+          <w:lang w:eastAsia="zh-CN"/>
+        </w:rPr>
+        <w:lastRenderedPageBreak/>
+        <w:drawing>
+          <wp:inline distT="0" distB="0" distL="0" distR="0" wp14:anchorId="10BFD16B" wp14:editId="789B411A">
+            <wp:extent cx="2106561" cy="2809875"/>
+            <wp:effectExtent l="0" t="0" r="8255" b="0"/>
+            <wp:docPr id="22" name="Picture 22"/>
+            <wp:cNvGraphicFramePr>
+              <a:graphicFrameLocks xmlns:a="http://schemas.openxmlformats.org/drawingml/2006/main" noChangeAspect="1"/>
+            </wp:cNvGraphicFramePr>
+            <a:graphic xmlns:a="http://schemas.openxmlformats.org/drawingml/2006/main">
+              <a:graphicData uri="http://schemas.openxmlformats.org/drawingml/2006/picture">
+                <pic:pic xmlns:pic="http://schemas.openxmlformats.org/drawingml/2006/picture">
+                  <pic:nvPicPr>
+                    <pic:cNvPr id="0" name="Picture 14"/>
+                    <pic:cNvPicPr>
+                      <a:picLocks noChangeAspect="1" noChangeArrowheads="1"/>
+                    </pic:cNvPicPr>
+                  </pic:nvPicPr>
+                  <pic:blipFill>
+                    <a:blip r:embed="rId25" cstate="print">
+                      <a:extLst>
+                        <a:ext uri="{28A0092B-C50C-407E-A947-70E740481C1C}">
+                          <a14:useLocalDpi xmlns:a14="http://schemas.microsoft.com/office/drawing/2010/main" val="0"/>
+                        </a:ext>
+                      </a:extLst>
+                    </a:blip>
+                    <a:srcRect/>
+                    <a:stretch>
+                      <a:fillRect/>
+                    </a:stretch>
+                  </pic:blipFill>
+                  <pic:spPr bwMode="auto">
+                    <a:xfrm>
+                      <a:off x="0" y="0"/>
+                      <a:ext cx="2107323" cy="2810892"/>
+                    </a:xfrm>
+                    <a:prstGeom prst="rect">
+                      <a:avLst/>
+                    </a:prstGeom>
+                    <a:noFill/>
+                    <a:ln>
+                      <a:noFill/>
+                    </a:ln>
+                  </pic:spPr>
+                </pic:pic>
+              </a:graphicData>
+            </a:graphic>
+          </wp:inline>
+        </w:drawing>
+      </w:r>
+    </w:p>
+    <w:p>
+      <w:pPr>
+        <w:rPr>
+          <w:rFonts w:eastAsiaTheme="minorEastAsia"/>
+          <w:b/>
+          <w:lang w:eastAsia="zh-CN"/>
+        </w:rPr>
+      </w:pPr>
+      <w:r>
+        <w:rPr>
+          <w:rFonts w:eastAsiaTheme="minorEastAsia"/>
+          <w:b/>
+          <w:lang w:eastAsia="zh-CN"/>
+        </w:rPr>
+        <w:t>Figure 13: Connect all the cable back</w:t>
+      </w:r>
+      <w:r>
+        <w:rPr>
+          <w:rFonts w:eastAsiaTheme="minorEastAsia"/>
+          <w:b/>
+          <w:lang w:eastAsia="zh-CN"/>
+        </w:rPr>
+        <w:t xml:space="preserve"> and try</w:t>
+      </w:r>
+      <w:r>
+        <w:rPr>
+          <w:rFonts w:eastAsiaTheme="minorEastAsia"/>
+          <w:b/>
+          <w:lang w:eastAsia="zh-CN"/>
+        </w:rPr>
+        <w:t xml:space="preserve"> to power on</w:t>
+      </w:r>
+      <w:r>
+        <w:rPr>
+          <w:rFonts w:eastAsiaTheme="minorEastAsia"/>
+          <w:b/>
+          <w:lang w:eastAsia="zh-CN"/>
+        </w:rPr>
+        <w:t>. if it works, close the case and put it back</w:t>
+      </w:r>
+    </w:p>
+    <w:p>
+      <w:pPr>
+        <w:rPr>
+          <w:rFonts w:eastAsiaTheme="minorEastAsia"/>
+          <w:b/>
+          <w:lang w:eastAsia="zh-CN"/>
+        </w:rPr>
+      </w:pPr>
     </w:p>
     <w:p>
       <w:pPr>
@@ -1634,7 +2690,6 @@
         <w:ind w:left="1095"/>
       </w:pPr>
       <w:r>
-        <w:lastRenderedPageBreak/>
         <w:t>What type of RAM does this motherboard utilize?</w:t>
       </w:r>
     </w:p>
@@ -1747,6 +2802,7 @@
         <w:ind w:left="1095"/>
       </w:pPr>
       <w:r>
+        <w:lastRenderedPageBreak/>
         <w:t>Does your motherboard support dual channeling or greater?  If so, what kind of channeling.</w:t>
       </w:r>
     </w:p>
@@ -1788,7 +2844,7 @@
         <w:shd w:val="clear" w:color="auto" w:fill="FFFFFF"/>
         <w:spacing w:before="100" w:beforeAutospacing="1" w:after="100" w:afterAutospacing="1" w:line="240" w:lineRule="auto"/>
       </w:pPr>
-      <w:hyperlink r:id="rId13" w:history="1">
+      <w:hyperlink r:id="rId26" w:history="1">
         <w:r>
           <w:rPr>
             <w:rStyle w:val="Hyperlink"/>
@@ -2045,7 +3101,6 @@
         <w:pStyle w:val="Heading1"/>
       </w:pPr>
       <w:r>
-        <w:lastRenderedPageBreak/>
         <w:t>Conclusion</w:t>
       </w:r>
       <w:bookmarkEnd w:id="3"/>
@@ -2075,8 +3130,8 @@
     </w:p>
     <w:p/>
     <w:sectPr>
-      <w:footerReference w:type="even" r:id="rId14"/>
-      <w:footerReference w:type="default" r:id="rId15"/>
+      <w:footerReference w:type="even" r:id="rId27"/>
+      <w:footerReference w:type="default" r:id="rId28"/>
       <w:pgSz w:w="12240" w:h="15840" w:code="1"/>
       <w:pgMar w:top="1440" w:right="1440" w:bottom="1440" w:left="1440" w:header="720" w:footer="720" w:gutter="0"/>
       <w:pgNumType w:start="0"/>
@@ -2089,7 +3144,7 @@
 </file>
 
 <file path=word/endnotes.xml><?xml version="1.0" encoding="utf-8"?>
-<w:endnotes xmlns:wpc="http://schemas.microsoft.com/office/word/2010/wordprocessingCanvas" xmlns:cx="http://schemas.microsoft.com/office/drawing/2014/chartex" xmlns:cx1="http://schemas.microsoft.com/office/drawing/2015/9/8/chartex" xmlns:cx2="http://schemas.microsoft.com/office/drawing/2015/10/21/chartex" xmlns:cx3="http://schemas.microsoft.com/office/drawing/2016/5/9/chartex" xmlns:cx4="http://schemas.microsoft.com/office/drawing/2016/5/10/chartex" xmlns:cx5="http://schemas.microsoft.com/office/drawing/2016/5/11/chartex" xmlns:cx6="http://schemas.microsoft.com/office/drawing/2016/5/12/chartex" xmlns:cx7="http://schemas.microsoft.com/office/drawing/2016/5/13/chartex" xmlns:cx8="http://schemas.microsoft.com/office/drawing/2016/5/14/chartex" xmlns:mc="http://schemas.openxmlformats.org/markup-compatibility/2006" xmlns:aink="http://schemas.microsoft.com/office/drawing/2016/ink" xmlns:am3d="http://schemas.microsoft.com/office/drawing/2017/model3d" xmlns:o="urn:schemas-microsoft-com:office:office" xmlns:r="http://schemas.openxmlformats.org/officeDocument/2006/relationships" xmlns:m="http://schemas.openxmlformats.org/officeDocument/2006/math" xmlns:v="urn:schemas-microsoft-com:vml" xmlns:wp14="http://schemas.microsoft.com/office/word/2010/wordprocessingDrawing" xmlns:wp="http://schemas.openxmlformats.org/drawingml/2006/wordprocessingDrawing" xmlns:w10="urn:schemas-microsoft-com:office:word" xmlns:w="http://schemas.openxmlformats.org/wordprocessingml/2006/main" xmlns:w14="http://schemas.microsoft.com/office/word/2010/wordml" xmlns:w15="http://schemas.microsoft.com/office/word/2012/wordml" xmlns:w16cex="http://schemas.microsoft.com/office/word/2018/wordml/cex" xmlns:w16cid="http://schemas.microsoft.com/office/word/2016/wordml/cid" xmlns:w16="http://schemas.microsoft.com/office/word/2018/wordml" xmlns:w16sdtdh="http://schemas.microsoft.com/office/word/2020/wordml/sdtdatahash" xmlns:w16se="http://schemas.microsoft.com/office/word/2015/wordml/symex" xmlns:wpg="http://schemas.microsoft.com/office/word/2010/wordprocessingGroup" xmlns:wpi="http://schemas.microsoft.com/office/word/2010/wordprocessingInk" xmlns:wne="http://schemas.microsoft.com/office/word/2006/wordml" xmlns:wps="http://schemas.microsoft.com/office/word/2010/wordprocessingShape" mc:Ignorable="w14 w15 w16se w16cid w16 w16cex w16sdtdh wp14">
+<w:endnotes xmlns:wpc="http://schemas.microsoft.com/office/word/2010/wordprocessingCanvas" xmlns:cx="http://schemas.microsoft.com/office/drawing/2014/chartex" xmlns:cx1="http://schemas.microsoft.com/office/drawing/2015/9/8/chartex" xmlns:cx2="http://schemas.microsoft.com/office/drawing/2015/10/21/chartex" xmlns:cx3="http://schemas.microsoft.com/office/drawing/2016/5/9/chartex" xmlns:cx4="http://schemas.microsoft.com/office/drawing/2016/5/10/chartex" xmlns:cx5="http://schemas.microsoft.com/office/drawing/2016/5/11/chartex" xmlns:cx6="http://schemas.microsoft.com/office/drawing/2016/5/12/chartex" xmlns:cx7="http://schemas.microsoft.com/office/drawing/2016/5/13/chartex" xmlns:cx8="http://schemas.microsoft.com/office/drawing/2016/5/14/chartex" xmlns:mc="http://schemas.openxmlformats.org/markup-compatibility/2006" xmlns:aink="http://schemas.microsoft.com/office/drawing/2016/ink" xmlns:am3d="http://schemas.microsoft.com/office/drawing/2017/model3d" xmlns:o="urn:schemas-microsoft-com:office:office" xmlns:oel="http://schemas.microsoft.com/office/2019/extlst" xmlns:r="http://schemas.openxmlformats.org/officeDocument/2006/relationships" xmlns:m="http://schemas.openxmlformats.org/officeDocument/2006/math" xmlns:v="urn:schemas-microsoft-com:vml" xmlns:wp14="http://schemas.microsoft.com/office/word/2010/wordprocessingDrawing" xmlns:wp="http://schemas.openxmlformats.org/drawingml/2006/wordprocessingDrawing" xmlns:w10="urn:schemas-microsoft-com:office:word" xmlns:w="http://schemas.openxmlformats.org/wordprocessingml/2006/main" xmlns:w14="http://schemas.microsoft.com/office/word/2010/wordml" xmlns:w15="http://schemas.microsoft.com/office/word/2012/wordml" xmlns:w16cex="http://schemas.microsoft.com/office/word/2018/wordml/cex" xmlns:w16cid="http://schemas.microsoft.com/office/word/2016/wordml/cid" xmlns:w16="http://schemas.microsoft.com/office/word/2018/wordml" xmlns:w16sdtdh="http://schemas.microsoft.com/office/word/2020/wordml/sdtdatahash" xmlns:w16se="http://schemas.microsoft.com/office/word/2015/wordml/symex" xmlns:wpg="http://schemas.microsoft.com/office/word/2010/wordprocessingGroup" xmlns:wpi="http://schemas.microsoft.com/office/word/2010/wordprocessingInk" xmlns:wne="http://schemas.microsoft.com/office/word/2006/wordml" xmlns:wps="http://schemas.microsoft.com/office/word/2010/wordprocessingShape" mc:Ignorable="w14 w15 w16se w16cid w16 w16cex w16sdtdh wp14">
   <w:endnote w:type="separator" w:id="-1">
     <w:p>
       <w:pPr>
@@ -2114,7 +3169,7 @@
 </file>
 
 <file path=word/footer1.xml><?xml version="1.0" encoding="utf-8"?>
-<w:ftr xmlns:wpc="http://schemas.microsoft.com/office/word/2010/wordprocessingCanvas" xmlns:cx="http://schemas.microsoft.com/office/drawing/2014/chartex" xmlns:cx1="http://schemas.microsoft.com/office/drawing/2015/9/8/chartex" xmlns:cx2="http://schemas.microsoft.com/office/drawing/2015/10/21/chartex" xmlns:cx3="http://schemas.microsoft.com/office/drawing/2016/5/9/chartex" xmlns:cx4="http://schemas.microsoft.com/office/drawing/2016/5/10/chartex" xmlns:cx5="http://schemas.microsoft.com/office/drawing/2016/5/11/chartex" xmlns:cx6="http://schemas.microsoft.com/office/drawing/2016/5/12/chartex" xmlns:cx7="http://schemas.microsoft.com/office/drawing/2016/5/13/chartex" xmlns:cx8="http://schemas.microsoft.com/office/drawing/2016/5/14/chartex" xmlns:mc="http://schemas.openxmlformats.org/markup-compatibility/2006" xmlns:aink="http://schemas.microsoft.com/office/drawing/2016/ink" xmlns:am3d="http://schemas.microsoft.com/office/drawing/2017/model3d" xmlns:o="urn:schemas-microsoft-com:office:office" xmlns:r="http://schemas.openxmlformats.org/officeDocument/2006/relationships" xmlns:m="http://schemas.openxmlformats.org/officeDocument/2006/math" xmlns:v="urn:schemas-microsoft-com:vml" xmlns:wp14="http://schemas.microsoft.com/office/word/2010/wordprocessingDrawing" xmlns:wp="http://schemas.openxmlformats.org/drawingml/2006/wordprocessingDrawing" xmlns:w10="urn:schemas-microsoft-com:office:word" xmlns:w="http://schemas.openxmlformats.org/wordprocessingml/2006/main" xmlns:w14="http://schemas.microsoft.com/office/word/2010/wordml" xmlns:w15="http://schemas.microsoft.com/office/word/2012/wordml" xmlns:w16cex="http://schemas.microsoft.com/office/word/2018/wordml/cex" xmlns:w16cid="http://schemas.microsoft.com/office/word/2016/wordml/cid" xmlns:w16="http://schemas.microsoft.com/office/word/2018/wordml" xmlns:w16sdtdh="http://schemas.microsoft.com/office/word/2020/wordml/sdtdatahash" xmlns:w16se="http://schemas.microsoft.com/office/word/2015/wordml/symex" xmlns:wpg="http://schemas.microsoft.com/office/word/2010/wordprocessingGroup" xmlns:wpi="http://schemas.microsoft.com/office/word/2010/wordprocessingInk" xmlns:wne="http://schemas.microsoft.com/office/word/2006/wordml" xmlns:wps="http://schemas.microsoft.com/office/word/2010/wordprocessingShape" mc:Ignorable="w14 w15 w16se w16cid w16 w16cex w16sdtdh wp14">
+<w:ftr xmlns:wpc="http://schemas.microsoft.com/office/word/2010/wordprocessingCanvas" xmlns:cx="http://schemas.microsoft.com/office/drawing/2014/chartex" xmlns:cx1="http://schemas.microsoft.com/office/drawing/2015/9/8/chartex" xmlns:cx2="http://schemas.microsoft.com/office/drawing/2015/10/21/chartex" xmlns:cx3="http://schemas.microsoft.com/office/drawing/2016/5/9/chartex" xmlns:cx4="http://schemas.microsoft.com/office/drawing/2016/5/10/chartex" xmlns:cx5="http://schemas.microsoft.com/office/drawing/2016/5/11/chartex" xmlns:cx6="http://schemas.microsoft.com/office/drawing/2016/5/12/chartex" xmlns:cx7="http://schemas.microsoft.com/office/drawing/2016/5/13/chartex" xmlns:cx8="http://schemas.microsoft.com/office/drawing/2016/5/14/chartex" xmlns:mc="http://schemas.openxmlformats.org/markup-compatibility/2006" xmlns:aink="http://schemas.microsoft.com/office/drawing/2016/ink" xmlns:am3d="http://schemas.microsoft.com/office/drawing/2017/model3d" xmlns:o="urn:schemas-microsoft-com:office:office" xmlns:oel="http://schemas.microsoft.com/office/2019/extlst" xmlns:r="http://schemas.openxmlformats.org/officeDocument/2006/relationships" xmlns:m="http://schemas.openxmlformats.org/officeDocument/2006/math" xmlns:v="urn:schemas-microsoft-com:vml" xmlns:wp14="http://schemas.microsoft.com/office/word/2010/wordprocessingDrawing" xmlns:wp="http://schemas.openxmlformats.org/drawingml/2006/wordprocessingDrawing" xmlns:w10="urn:schemas-microsoft-com:office:word" xmlns:w="http://schemas.openxmlformats.org/wordprocessingml/2006/main" xmlns:w14="http://schemas.microsoft.com/office/word/2010/wordml" xmlns:w15="http://schemas.microsoft.com/office/word/2012/wordml" xmlns:w16cex="http://schemas.microsoft.com/office/word/2018/wordml/cex" xmlns:w16cid="http://schemas.microsoft.com/office/word/2016/wordml/cid" xmlns:w16="http://schemas.microsoft.com/office/word/2018/wordml" xmlns:w16sdtdh="http://schemas.microsoft.com/office/word/2020/wordml/sdtdatahash" xmlns:w16se="http://schemas.microsoft.com/office/word/2015/wordml/symex" xmlns:wpg="http://schemas.microsoft.com/office/word/2010/wordprocessingGroup" xmlns:wpi="http://schemas.microsoft.com/office/word/2010/wordprocessingInk" xmlns:wne="http://schemas.microsoft.com/office/word/2006/wordml" xmlns:wps="http://schemas.microsoft.com/office/word/2010/wordprocessingShape" mc:Ignorable="w14 w15 w16se w16cid w16 w16cex w16sdtdh wp14">
   <w:p>
     <w:pPr>
       <w:pStyle w:val="Footer"/>
@@ -2208,7 +3263,7 @@
 </file>
 
 <file path=word/footer2.xml><?xml version="1.0" encoding="utf-8"?>
-<w:ftr xmlns:wpc="http://schemas.microsoft.com/office/word/2010/wordprocessingCanvas" xmlns:cx="http://schemas.microsoft.com/office/drawing/2014/chartex" xmlns:cx1="http://schemas.microsoft.com/office/drawing/2015/9/8/chartex" xmlns:cx2="http://schemas.microsoft.com/office/drawing/2015/10/21/chartex" xmlns:cx3="http://schemas.microsoft.com/office/drawing/2016/5/9/chartex" xmlns:cx4="http://schemas.microsoft.com/office/drawing/2016/5/10/chartex" xmlns:cx5="http://schemas.microsoft.com/office/drawing/2016/5/11/chartex" xmlns:cx6="http://schemas.microsoft.com/office/drawing/2016/5/12/chartex" xmlns:cx7="http://schemas.microsoft.com/office/drawing/2016/5/13/chartex" xmlns:cx8="http://schemas.microsoft.com/office/drawing/2016/5/14/chartex" xmlns:mc="http://schemas.openxmlformats.org/markup-compatibility/2006" xmlns:aink="http://schemas.microsoft.com/office/drawing/2016/ink" xmlns:am3d="http://schemas.microsoft.com/office/drawing/2017/model3d" xmlns:o="urn:schemas-microsoft-com:office:office" xmlns:r="http://schemas.openxmlformats.org/officeDocument/2006/relationships" xmlns:m="http://schemas.openxmlformats.org/officeDocument/2006/math" xmlns:v="urn:schemas-microsoft-com:vml" xmlns:wp14="http://schemas.microsoft.com/office/word/2010/wordprocessingDrawing" xmlns:wp="http://schemas.openxmlformats.org/drawingml/2006/wordprocessingDrawing" xmlns:w10="urn:schemas-microsoft-com:office:word" xmlns:w="http://schemas.openxmlformats.org/wordprocessingml/2006/main" xmlns:w14="http://schemas.microsoft.com/office/word/2010/wordml" xmlns:w15="http://schemas.microsoft.com/office/word/2012/wordml" xmlns:w16cex="http://schemas.microsoft.com/office/word/2018/wordml/cex" xmlns:w16cid="http://schemas.microsoft.com/office/word/2016/wordml/cid" xmlns:w16="http://schemas.microsoft.com/office/word/2018/wordml" xmlns:w16sdtdh="http://schemas.microsoft.com/office/word/2020/wordml/sdtdatahash" xmlns:w16se="http://schemas.microsoft.com/office/word/2015/wordml/symex" xmlns:wpg="http://schemas.microsoft.com/office/word/2010/wordprocessingGroup" xmlns:wpi="http://schemas.microsoft.com/office/word/2010/wordprocessingInk" xmlns:wne="http://schemas.microsoft.com/office/word/2006/wordml" xmlns:wps="http://schemas.microsoft.com/office/word/2010/wordprocessingShape" mc:Ignorable="w14 w15 w16se w16cid w16 w16cex w16sdtdh wp14">
+<w:ftr xmlns:wpc="http://schemas.microsoft.com/office/word/2010/wordprocessingCanvas" xmlns:cx="http://schemas.microsoft.com/office/drawing/2014/chartex" xmlns:cx1="http://schemas.microsoft.com/office/drawing/2015/9/8/chartex" xmlns:cx2="http://schemas.microsoft.com/office/drawing/2015/10/21/chartex" xmlns:cx3="http://schemas.microsoft.com/office/drawing/2016/5/9/chartex" xmlns:cx4="http://schemas.microsoft.com/office/drawing/2016/5/10/chartex" xmlns:cx5="http://schemas.microsoft.com/office/drawing/2016/5/11/chartex" xmlns:cx6="http://schemas.microsoft.com/office/drawing/2016/5/12/chartex" xmlns:cx7="http://schemas.microsoft.com/office/drawing/2016/5/13/chartex" xmlns:cx8="http://schemas.microsoft.com/office/drawing/2016/5/14/chartex" xmlns:mc="http://schemas.openxmlformats.org/markup-compatibility/2006" xmlns:aink="http://schemas.microsoft.com/office/drawing/2016/ink" xmlns:am3d="http://schemas.microsoft.com/office/drawing/2017/model3d" xmlns:o="urn:schemas-microsoft-com:office:office" xmlns:oel="http://schemas.microsoft.com/office/2019/extlst" xmlns:r="http://schemas.openxmlformats.org/officeDocument/2006/relationships" xmlns:m="http://schemas.openxmlformats.org/officeDocument/2006/math" xmlns:v="urn:schemas-microsoft-com:vml" xmlns:wp14="http://schemas.microsoft.com/office/word/2010/wordprocessingDrawing" xmlns:wp="http://schemas.openxmlformats.org/drawingml/2006/wordprocessingDrawing" xmlns:w10="urn:schemas-microsoft-com:office:word" xmlns:w="http://schemas.openxmlformats.org/wordprocessingml/2006/main" xmlns:w14="http://schemas.microsoft.com/office/word/2010/wordml" xmlns:w15="http://schemas.microsoft.com/office/word/2012/wordml" xmlns:w16cex="http://schemas.microsoft.com/office/word/2018/wordml/cex" xmlns:w16cid="http://schemas.microsoft.com/office/word/2016/wordml/cid" xmlns:w16="http://schemas.microsoft.com/office/word/2018/wordml" xmlns:w16sdtdh="http://schemas.microsoft.com/office/word/2020/wordml/sdtdatahash" xmlns:w16se="http://schemas.microsoft.com/office/word/2015/wordml/symex" xmlns:wpg="http://schemas.microsoft.com/office/word/2010/wordprocessingGroup" xmlns:wpi="http://schemas.microsoft.com/office/word/2010/wordprocessingInk" xmlns:wne="http://schemas.microsoft.com/office/word/2006/wordml" xmlns:wps="http://schemas.microsoft.com/office/word/2010/wordprocessingShape" mc:Ignorable="w14 w15 w16se w16cid w16 w16cex w16sdtdh wp14">
   <w:p>
     <w:pPr>
       <w:rPr>
@@ -2300,7 +3355,6 @@
                               <w:dataBinding w:prefixMappings="xmlns:ns0='http://schemas.openxmlformats.org/package/2006/metadata/core-properties' xmlns:ns1='http://purl.org/dc/elements/1.1/'" w:xpath="/ns0:coreProperties[1]/ns1:title[1]" w:storeItemID="{6C3C8BC8-F283-45AE-878A-BAB7291924A1}"/>
                               <w:text/>
                             </w:sdtPr>
-                            <w:sdtEndPr/>
                             <w:sdtContent>
                               <w:r>
                                 <w:rPr>
@@ -2337,7 +3391,6 @@
                                 <w:calendar w:val="gregorian"/>
                               </w:date>
                             </w:sdtPr>
-                            <w:sdtEndPr/>
                             <w:sdtContent>
                               <w:r>
                                 <w:rPr>
@@ -2377,7 +3430,7 @@
         </mc:Choice>
         <mc:Fallback>
           <w:pict>
-            <v:rect w14:anchorId="325C0BDC" id="Rectangle 21" o:spid="_x0000_s1028" style="position:absolute;margin-left:-4.35pt;margin-top:0;width:46.85pt;height:9in;z-index:251670528;visibility:visible;mso-wrap-style:square;mso-width-percent:500;mso-height-percent:1000;mso-wrap-distance-left:9pt;mso-wrap-distance-top:0;mso-wrap-distance-right:9pt;mso-wrap-distance-bottom:0;mso-position-horizontal:right;mso-position-horizontal-relative:left-margin-area;mso-position-vertical:bottom;mso-position-vertical-relative:margin;mso-width-percent:500;mso-height-percent:1000;mso-width-relative:margin;mso-height-relative:margin;v-text-anchor:middle" o:gfxdata="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" o:allowincell="f" filled="f" stroked="f">
+            <v:rect w14:anchorId="325C0BDC" id="Rectangle 21" o:spid="_x0000_s1028" style="position:absolute;margin-left:-4.35pt;margin-top:0;width:46.85pt;height:9in;z-index:251670528;visibility:visible;mso-wrap-style:square;mso-width-percent:500;mso-height-percent:1000;mso-wrap-distance-left:9pt;mso-wrap-distance-top:0;mso-wrap-distance-right:9pt;mso-wrap-distance-bottom:0;mso-position-horizontal:right;mso-position-horizontal-relative:left-margin-area;mso-position-vertical:bottom;mso-position-vertical-relative:margin;mso-width-percent:500;mso-height-percent:1000;mso-width-relative:margin;mso-height-relative:margin;v-text-anchor:middle" o:gfxdata="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" o:allowincell="f" filled="f" stroked="f">
               <v:textbox style="layout-flow:vertical;mso-layout-flow-alt:bottom-to-top" inset=",,8.64pt,10.8pt">
                 <w:txbxContent>
                   <w:p>
@@ -2401,7 +3454,6 @@
                         <w:dataBinding w:prefixMappings="xmlns:ns0='http://schemas.openxmlformats.org/package/2006/metadata/core-properties' xmlns:ns1='http://purl.org/dc/elements/1.1/'" w:xpath="/ns0:coreProperties[1]/ns1:title[1]" w:storeItemID="{6C3C8BC8-F283-45AE-878A-BAB7291924A1}"/>
                         <w:text/>
                       </w:sdtPr>
-                      <w:sdtEndPr/>
                       <w:sdtContent>
                         <w:r>
                           <w:rPr>
@@ -2438,7 +3490,6 @@
                           <w:calendar w:val="gregorian"/>
                         </w:date>
                       </w:sdtPr>
-                      <w:sdtEndPr/>
                       <w:sdtContent>
                         <w:r>
                           <w:rPr>
@@ -2543,7 +3594,7 @@
             </wp:anchor>
           </w:drawing>
         </mc:Choice>
-        <mc:Fallback xmlns:a="http://schemas.openxmlformats.org/drawingml/2006/main" xmlns:a14="http://schemas.microsoft.com/office/drawing/2010/main" xmlns:wp14="http://schemas.microsoft.com/office/word/2010/wordml" xmlns:oel="http://schemas.microsoft.com/office/2019/extlst">
+        <mc:Fallback xmlns:wp14="http://schemas.microsoft.com/office/word/2010/wordml" xmlns:a14="http://schemas.microsoft.com/office/drawing/2010/main" xmlns:a="http://schemas.openxmlformats.org/drawingml/2006/main">
           <w:pict w14:anchorId="43A1AA97">
             <v:roundrect id="AutoShape 20" style="position:absolute;margin-left:0;margin-top:0;width:561.75pt;height:742.7pt;z-index:251669504;visibility:visible;mso-wrap-style:square;mso-width-percent:920;mso-height-percent:940;mso-wrap-distance-left:9pt;mso-wrap-distance-top:0;mso-wrap-distance-right:9pt;mso-wrap-distance-bottom:0;mso-position-horizontal:center;mso-position-horizontal-relative:page;mso-position-vertical:center;mso-position-vertical-relative:page;mso-width-percent:920;mso-height-percent:940;mso-width-relative:page;mso-height-relative:page;v-text-anchor:top" o:spid="_x0000_s1026" o:allowincell="f" filled="f" fillcolor="black" strokecolor="black [3213]" strokeweight="1pt" arcsize="2637f" w14:anchorId="15F63F07" o:gfxdata="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">
               <w10:wrap anchorx="page" anchory="page"/>
@@ -2670,7 +3721,7 @@
         </mc:Choice>
         <mc:Fallback>
           <w:pict>
-            <v:oval w14:anchorId="58FEF276" id="Oval 19" o:spid="_x0000_s1029" style="position:absolute;margin-left:-10.2pt;margin-top:0;width:41pt;height:41pt;z-index:251668480;visibility:visible;mso-wrap-style:square;mso-width-percent:0;mso-height-percent:0;mso-wrap-distance-left:9pt;mso-wrap-distance-top:0;mso-wrap-distance-right:9pt;mso-wrap-distance-bottom:0;mso-position-horizontal:right;mso-position-horizontal-relative:left-margin-area;mso-position-vertical:top;mso-position-vertical-relative:bottom-margin-area;mso-width-percent:0;mso-height-percent:0;mso-width-relative:page;mso-height-relative:page;v-text-anchor:middle" o:gfxdata="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" o:allowincell="f" fillcolor="#6f6f74 [3204]" stroked="f">
+            <v:oval w14:anchorId="58FEF276" id="Oval 19" o:spid="_x0000_s1029" style="position:absolute;margin-left:-10.2pt;margin-top:0;width:41pt;height:41pt;z-index:251668480;visibility:visible;mso-wrap-style:square;mso-width-percent:0;mso-height-percent:0;mso-wrap-distance-left:9pt;mso-wrap-distance-top:0;mso-wrap-distance-right:9pt;mso-wrap-distance-bottom:0;mso-position-horizontal:right;mso-position-horizontal-relative:left-margin-area;mso-position-vertical:top;mso-position-vertical-relative:bottom-margin-area;mso-width-percent:0;mso-height-percent:0;mso-width-relative:page;mso-height-relative:page;v-text-anchor:middle" o:gfxdata="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" o:allowincell="f" fillcolor="#6f6f74 [3204]" stroked="f">
               <v:textbox inset="0,0,0,0">
                 <w:txbxContent>
                   <w:p>
@@ -2733,7 +3784,7 @@
 </file>
 
 <file path=word/footnotes.xml><?xml version="1.0" encoding="utf-8"?>
-<w:footnotes xmlns:wpc="http://schemas.microsoft.com/office/word/2010/wordprocessingCanvas" xmlns:cx="http://schemas.microsoft.com/office/drawing/2014/chartex" xmlns:cx1="http://schemas.microsoft.com/office/drawing/2015/9/8/chartex" xmlns:cx2="http://schemas.microsoft.com/office/drawing/2015/10/21/chartex" xmlns:cx3="http://schemas.microsoft.com/office/drawing/2016/5/9/chartex" xmlns:cx4="http://schemas.microsoft.com/office/drawing/2016/5/10/chartex" xmlns:cx5="http://schemas.microsoft.com/office/drawing/2016/5/11/chartex" xmlns:cx6="http://schemas.microsoft.com/office/drawing/2016/5/12/chartex" xmlns:cx7="http://schemas.microsoft.com/office/drawing/2016/5/13/chartex" xmlns:cx8="http://schemas.microsoft.com/office/drawing/2016/5/14/chartex" xmlns:mc="http://schemas.openxmlformats.org/markup-compatibility/2006" xmlns:aink="http://schemas.microsoft.com/office/drawing/2016/ink" xmlns:am3d="http://schemas.microsoft.com/office/drawing/2017/model3d" xmlns:o="urn:schemas-microsoft-com:office:office" xmlns:r="http://schemas.openxmlformats.org/officeDocument/2006/relationships" xmlns:m="http://schemas.openxmlformats.org/officeDocument/2006/math" xmlns:v="urn:schemas-microsoft-com:vml" xmlns:wp14="http://schemas.microsoft.com/office/word/2010/wordprocessingDrawing" xmlns:wp="http://schemas.openxmlformats.org/drawingml/2006/wordprocessingDrawing" xmlns:w10="urn:schemas-microsoft-com:office:word" xmlns:w="http://schemas.openxmlformats.org/wordprocessingml/2006/main" xmlns:w14="http://schemas.microsoft.com/office/word/2010/wordml" xmlns:w15="http://schemas.microsoft.com/office/word/2012/wordml" xmlns:w16cex="http://schemas.microsoft.com/office/word/2018/wordml/cex" xmlns:w16cid="http://schemas.microsoft.com/office/word/2016/wordml/cid" xmlns:w16="http://schemas.microsoft.com/office/word/2018/wordml" xmlns:w16sdtdh="http://schemas.microsoft.com/office/word/2020/wordml/sdtdatahash" xmlns:w16se="http://schemas.microsoft.com/office/word/2015/wordml/symex" xmlns:wpg="http://schemas.microsoft.com/office/word/2010/wordprocessingGroup" xmlns:wpi="http://schemas.microsoft.com/office/word/2010/wordprocessingInk" xmlns:wne="http://schemas.microsoft.com/office/word/2006/wordml" xmlns:wps="http://schemas.microsoft.com/office/word/2010/wordprocessingShape" mc:Ignorable="w14 w15 w16se w16cid w16 w16cex w16sdtdh wp14">
+<w:footnotes xmlns:wpc="http://schemas.microsoft.com/office/word/2010/wordprocessingCanvas" xmlns:cx="http://schemas.microsoft.com/office/drawing/2014/chartex" xmlns:cx1="http://schemas.microsoft.com/office/drawing/2015/9/8/chartex" xmlns:cx2="http://schemas.microsoft.com/office/drawing/2015/10/21/chartex" xmlns:cx3="http://schemas.microsoft.com/office/drawing/2016/5/9/chartex" xmlns:cx4="http://schemas.microsoft.com/office/drawing/2016/5/10/chartex" xmlns:cx5="http://schemas.microsoft.com/office/drawing/2016/5/11/chartex" xmlns:cx6="http://schemas.microsoft.com/office/drawing/2016/5/12/chartex" xmlns:cx7="http://schemas.microsoft.com/office/drawing/2016/5/13/chartex" xmlns:cx8="http://schemas.microsoft.com/office/drawing/2016/5/14/chartex" xmlns:mc="http://schemas.openxmlformats.org/markup-compatibility/2006" xmlns:aink="http://schemas.microsoft.com/office/drawing/2016/ink" xmlns:am3d="http://schemas.microsoft.com/office/drawing/2017/model3d" xmlns:o="urn:schemas-microsoft-com:office:office" xmlns:oel="http://schemas.microsoft.com/office/2019/extlst" xmlns:r="http://schemas.openxmlformats.org/officeDocument/2006/relationships" xmlns:m="http://schemas.openxmlformats.org/officeDocument/2006/math" xmlns:v="urn:schemas-microsoft-com:vml" xmlns:wp14="http://schemas.microsoft.com/office/word/2010/wordprocessingDrawing" xmlns:wp="http://schemas.openxmlformats.org/drawingml/2006/wordprocessingDrawing" xmlns:w10="urn:schemas-microsoft-com:office:word" xmlns:w="http://schemas.openxmlformats.org/wordprocessingml/2006/main" xmlns:w14="http://schemas.microsoft.com/office/word/2010/wordml" xmlns:w15="http://schemas.microsoft.com/office/word/2012/wordml" xmlns:w16cex="http://schemas.microsoft.com/office/word/2018/wordml/cex" xmlns:w16cid="http://schemas.microsoft.com/office/word/2016/wordml/cid" xmlns:w16="http://schemas.microsoft.com/office/word/2018/wordml" xmlns:w16sdtdh="http://schemas.microsoft.com/office/word/2020/wordml/sdtdatahash" xmlns:w16se="http://schemas.microsoft.com/office/word/2015/wordml/symex" xmlns:wpg="http://schemas.microsoft.com/office/word/2010/wordprocessingGroup" xmlns:wpi="http://schemas.microsoft.com/office/word/2010/wordprocessingInk" xmlns:wne="http://schemas.microsoft.com/office/word/2006/wordml" xmlns:wps="http://schemas.microsoft.com/office/word/2010/wordprocessingShape" mc:Ignorable="w14 w15 w16se w16cid w16 w16cex w16sdtdh wp14">
   <w:footnote w:type="separator" w:id="-1">
     <w:p>
       <w:pPr>
@@ -2758,7 +3809,7 @@
 </file>
 
 <file path=word/numbering.xml><?xml version="1.0" encoding="utf-8"?>
-<w:numbering xmlns:wpc="http://schemas.microsoft.com/office/word/2010/wordprocessingCanvas" xmlns:cx="http://schemas.microsoft.com/office/drawing/2014/chartex" xmlns:cx1="http://schemas.microsoft.com/office/drawing/2015/9/8/chartex" xmlns:cx2="http://schemas.microsoft.com/office/drawing/2015/10/21/chartex" xmlns:cx3="http://schemas.microsoft.com/office/drawing/2016/5/9/chartex" xmlns:cx4="http://schemas.microsoft.com/office/drawing/2016/5/10/chartex" xmlns:cx5="http://schemas.microsoft.com/office/drawing/2016/5/11/chartex" xmlns:cx6="http://schemas.microsoft.com/office/drawing/2016/5/12/chartex" xmlns:cx7="http://schemas.microsoft.com/office/drawing/2016/5/13/chartex" xmlns:cx8="http://schemas.microsoft.com/office/drawing/2016/5/14/chartex" xmlns:mc="http://schemas.openxmlformats.org/markup-compatibility/2006" xmlns:aink="http://schemas.microsoft.com/office/drawing/2016/ink" xmlns:am3d="http://schemas.microsoft.com/office/drawing/2017/model3d" xmlns:o="urn:schemas-microsoft-com:office:office" xmlns:r="http://schemas.openxmlformats.org/officeDocument/2006/relationships" xmlns:m="http://schemas.openxmlformats.org/officeDocument/2006/math" xmlns:v="urn:schemas-microsoft-com:vml" xmlns:wp14="http://schemas.microsoft.com/office/word/2010/wordprocessingDrawing" xmlns:wp="http://schemas.openxmlformats.org/drawingml/2006/wordprocessingDrawing" xmlns:w10="urn:schemas-microsoft-com:office:word" xmlns:w="http://schemas.openxmlformats.org/wordprocessingml/2006/main" xmlns:w14="http://schemas.microsoft.com/office/word/2010/wordml" xmlns:w15="http://schemas.microsoft.com/office/word/2012/wordml" xmlns:w16cex="http://schemas.microsoft.com/office/word/2018/wordml/cex" xmlns:w16cid="http://schemas.microsoft.com/office/word/2016/wordml/cid" xmlns:w16="http://schemas.microsoft.com/office/word/2018/wordml" xmlns:w16sdtdh="http://schemas.microsoft.com/office/word/2020/wordml/sdtdatahash" xmlns:w16se="http://schemas.microsoft.com/office/word/2015/wordml/symex" xmlns:wpg="http://schemas.microsoft.com/office/word/2010/wordprocessingGroup" xmlns:wpi="http://schemas.microsoft.com/office/word/2010/wordprocessingInk" xmlns:wne="http://schemas.microsoft.com/office/word/2006/wordml" xmlns:wps="http://schemas.microsoft.com/office/word/2010/wordprocessingShape" mc:Ignorable="w14 w15 w16se w16cid w16 w16cex w16sdtdh wp14">
+<w:numbering xmlns:wpc="http://schemas.microsoft.com/office/word/2010/wordprocessingCanvas" xmlns:cx="http://schemas.microsoft.com/office/drawing/2014/chartex" xmlns:cx1="http://schemas.microsoft.com/office/drawing/2015/9/8/chartex" xmlns:cx2="http://schemas.microsoft.com/office/drawing/2015/10/21/chartex" xmlns:cx3="http://schemas.microsoft.com/office/drawing/2016/5/9/chartex" xmlns:cx4="http://schemas.microsoft.com/office/drawing/2016/5/10/chartex" xmlns:cx5="http://schemas.microsoft.com/office/drawing/2016/5/11/chartex" xmlns:cx6="http://schemas.microsoft.com/office/drawing/2016/5/12/chartex" xmlns:cx7="http://schemas.microsoft.com/office/drawing/2016/5/13/chartex" xmlns:cx8="http://schemas.microsoft.com/office/drawing/2016/5/14/chartex" xmlns:mc="http://schemas.openxmlformats.org/markup-compatibility/2006" xmlns:aink="http://schemas.microsoft.com/office/drawing/2016/ink" xmlns:am3d="http://schemas.microsoft.com/office/drawing/2017/model3d" xmlns:o="urn:schemas-microsoft-com:office:office" xmlns:oel="http://schemas.microsoft.com/office/2019/extlst" xmlns:r="http://schemas.openxmlformats.org/officeDocument/2006/relationships" xmlns:m="http://schemas.openxmlformats.org/officeDocument/2006/math" xmlns:v="urn:schemas-microsoft-com:vml" xmlns:wp14="http://schemas.microsoft.com/office/word/2010/wordprocessingDrawing" xmlns:wp="http://schemas.openxmlformats.org/drawingml/2006/wordprocessingDrawing" xmlns:w10="urn:schemas-microsoft-com:office:word" xmlns:w="http://schemas.openxmlformats.org/wordprocessingml/2006/main" xmlns:w14="http://schemas.microsoft.com/office/word/2010/wordml" xmlns:w15="http://schemas.microsoft.com/office/word/2012/wordml" xmlns:w16cex="http://schemas.microsoft.com/office/word/2018/wordml/cex" xmlns:w16cid="http://schemas.microsoft.com/office/word/2016/wordml/cid" xmlns:w16="http://schemas.microsoft.com/office/word/2018/wordml" xmlns:w16sdtdh="http://schemas.microsoft.com/office/word/2020/wordml/sdtdatahash" xmlns:w16se="http://schemas.microsoft.com/office/word/2015/wordml/symex" xmlns:wpg="http://schemas.microsoft.com/office/word/2010/wordprocessingGroup" xmlns:wpi="http://schemas.microsoft.com/office/word/2010/wordprocessingInk" xmlns:wne="http://schemas.microsoft.com/office/word/2006/wordml" xmlns:wps="http://schemas.microsoft.com/office/word/2010/wordprocessingShape" mc:Ignorable="w14 w15 w16se w16cid w16 w16cex w16sdtdh wp14">
   <w:abstractNum w:abstractNumId="0" w15:restartNumberingAfterBreak="0">
     <w:nsid w:val="FFFFFF80"/>
     <w:multiLevelType w:val="singleLevel"/>
@@ -3166,58 +4217,58 @@
       </w:pPr>
     </w:lvl>
   </w:abstractNum>
-  <w:num w:numId="1">
+  <w:num w:numId="1" w16cid:durableId="735007480">
     <w:abstractNumId w:val="4"/>
   </w:num>
-  <w:num w:numId="2">
+  <w:num w:numId="2" w16cid:durableId="737821161">
     <w:abstractNumId w:val="4"/>
   </w:num>
-  <w:num w:numId="3">
+  <w:num w:numId="3" w16cid:durableId="1676765803">
     <w:abstractNumId w:val="3"/>
   </w:num>
-  <w:num w:numId="4">
+  <w:num w:numId="4" w16cid:durableId="2006667685">
     <w:abstractNumId w:val="3"/>
   </w:num>
-  <w:num w:numId="5">
+  <w:num w:numId="5" w16cid:durableId="1881549563">
     <w:abstractNumId w:val="2"/>
   </w:num>
-  <w:num w:numId="6">
+  <w:num w:numId="6" w16cid:durableId="465240287">
     <w:abstractNumId w:val="2"/>
   </w:num>
-  <w:num w:numId="7">
+  <w:num w:numId="7" w16cid:durableId="905381490">
     <w:abstractNumId w:val="1"/>
   </w:num>
-  <w:num w:numId="8">
+  <w:num w:numId="8" w16cid:durableId="1395010346">
     <w:abstractNumId w:val="1"/>
   </w:num>
-  <w:num w:numId="9">
+  <w:num w:numId="9" w16cid:durableId="1172450648">
     <w:abstractNumId w:val="0"/>
   </w:num>
-  <w:num w:numId="10">
+  <w:num w:numId="10" w16cid:durableId="2057700394">
     <w:abstractNumId w:val="0"/>
   </w:num>
-  <w:num w:numId="11">
+  <w:num w:numId="11" w16cid:durableId="1767847436">
     <w:abstractNumId w:val="4"/>
   </w:num>
-  <w:num w:numId="12">
+  <w:num w:numId="12" w16cid:durableId="1100955124">
     <w:abstractNumId w:val="3"/>
   </w:num>
-  <w:num w:numId="13">
+  <w:num w:numId="13" w16cid:durableId="1599604555">
     <w:abstractNumId w:val="2"/>
   </w:num>
-  <w:num w:numId="14">
+  <w:num w:numId="14" w16cid:durableId="1685744326">
     <w:abstractNumId w:val="1"/>
   </w:num>
-  <w:num w:numId="15">
+  <w:num w:numId="15" w16cid:durableId="635373598">
     <w:abstractNumId w:val="0"/>
   </w:num>
-  <w:num w:numId="16">
+  <w:num w:numId="16" w16cid:durableId="29961562">
     <w:abstractNumId w:val="5"/>
   </w:num>
-  <w:num w:numId="17">
+  <w:num w:numId="17" w16cid:durableId="25953907">
     <w:abstractNumId w:val="7"/>
   </w:num>
-  <w:num w:numId="18">
+  <w:num w:numId="18" w16cid:durableId="1229414405">
     <w:abstractNumId w:val="6"/>
   </w:num>
 </w:numbering>
@@ -3228,7 +4279,7 @@
   <w:docDefaults>
     <w:rPrDefault>
       <w:rPr>
-        <w:rFonts w:asciiTheme="minorHAnsi" w:eastAsiaTheme="minorHAnsi" w:hAnsiTheme="minorHAnsi" w:cstheme="minorBidi"/>
+        <w:rFonts w:asciiTheme="minorHAnsi" w:eastAsia="SimSun" w:hAnsiTheme="minorHAnsi" w:cstheme="minorBidi"/>
         <w:sz w:val="22"/>
         <w:szCs w:val="22"/>
         <w:lang w:val="en-US" w:eastAsia="en-US" w:bidi="ar-SA"/>
@@ -4644,7 +5695,7 @@
 </file>
 
 <file path=word/glossary/document.xml><?xml version="1.0" encoding="utf-8"?>
-<w:glossaryDocument xmlns:wpc="http://schemas.microsoft.com/office/word/2010/wordprocessingCanvas" xmlns:cx="http://schemas.microsoft.com/office/drawing/2014/chartex" xmlns:cx1="http://schemas.microsoft.com/office/drawing/2015/9/8/chartex" xmlns:cx2="http://schemas.microsoft.com/office/drawing/2015/10/21/chartex" xmlns:cx3="http://schemas.microsoft.com/office/drawing/2016/5/9/chartex" xmlns:cx4="http://schemas.microsoft.com/office/drawing/2016/5/10/chartex" xmlns:cx5="http://schemas.microsoft.com/office/drawing/2016/5/11/chartex" xmlns:cx6="http://schemas.microsoft.com/office/drawing/2016/5/12/chartex" xmlns:cx7="http://schemas.microsoft.com/office/drawing/2016/5/13/chartex" xmlns:cx8="http://schemas.microsoft.com/office/drawing/2016/5/14/chartex" xmlns:mc="http://schemas.openxmlformats.org/markup-compatibility/2006" xmlns:aink="http://schemas.microsoft.com/office/drawing/2016/ink" xmlns:am3d="http://schemas.microsoft.com/office/drawing/2017/model3d" xmlns:o="urn:schemas-microsoft-com:office:office" xmlns:r="http://schemas.openxmlformats.org/officeDocument/2006/relationships" xmlns:m="http://schemas.openxmlformats.org/officeDocument/2006/math" xmlns:v="urn:schemas-microsoft-com:vml" xmlns:wp14="http://schemas.microsoft.com/office/word/2010/wordprocessingDrawing" xmlns:wp="http://schemas.openxmlformats.org/drawingml/2006/wordprocessingDrawing" xmlns:w10="urn:schemas-microsoft-com:office:word" xmlns:w="http://schemas.openxmlformats.org/wordprocessingml/2006/main" xmlns:w14="http://schemas.microsoft.com/office/word/2010/wordml" xmlns:w15="http://schemas.microsoft.com/office/word/2012/wordml" xmlns:w16cex="http://schemas.microsoft.com/office/word/2018/wordml/cex" xmlns:w16cid="http://schemas.microsoft.com/office/word/2016/wordml/cid" xmlns:w16="http://schemas.microsoft.com/office/word/2018/wordml" xmlns:w16sdtdh="http://schemas.microsoft.com/office/word/2020/wordml/sdtdatahash" xmlns:w16se="http://schemas.microsoft.com/office/word/2015/wordml/symex" xmlns:wpg="http://schemas.microsoft.com/office/word/2010/wordprocessingGroup" xmlns:wpi="http://schemas.microsoft.com/office/word/2010/wordprocessingInk" xmlns:wne="http://schemas.microsoft.com/office/word/2006/wordml" xmlns:wps="http://schemas.microsoft.com/office/word/2010/wordprocessingShape" mc:Ignorable="w14 w15 w16se w16cid w16 w16cex w16sdtdh wp14">
+<w:glossaryDocument xmlns:wpc="http://schemas.microsoft.com/office/word/2010/wordprocessingCanvas" xmlns:cx="http://schemas.microsoft.com/office/drawing/2014/chartex" xmlns:cx1="http://schemas.microsoft.com/office/drawing/2015/9/8/chartex" xmlns:cx2="http://schemas.microsoft.com/office/drawing/2015/10/21/chartex" xmlns:cx3="http://schemas.microsoft.com/office/drawing/2016/5/9/chartex" xmlns:cx4="http://schemas.microsoft.com/office/drawing/2016/5/10/chartex" xmlns:cx5="http://schemas.microsoft.com/office/drawing/2016/5/11/chartex" xmlns:cx6="http://schemas.microsoft.com/office/drawing/2016/5/12/chartex" xmlns:cx7="http://schemas.microsoft.com/office/drawing/2016/5/13/chartex" xmlns:cx8="http://schemas.microsoft.com/office/drawing/2016/5/14/chartex" xmlns:mc="http://schemas.openxmlformats.org/markup-compatibility/2006" xmlns:aink="http://schemas.microsoft.com/office/drawing/2016/ink" xmlns:am3d="http://schemas.microsoft.com/office/drawing/2017/model3d" xmlns:o="urn:schemas-microsoft-com:office:office" xmlns:oel="http://schemas.microsoft.com/office/2019/extlst" xmlns:r="http://schemas.openxmlformats.org/officeDocument/2006/relationships" xmlns:m="http://schemas.openxmlformats.org/officeDocument/2006/math" xmlns:v="urn:schemas-microsoft-com:vml" xmlns:wp14="http://schemas.microsoft.com/office/word/2010/wordprocessingDrawing" xmlns:wp="http://schemas.openxmlformats.org/drawingml/2006/wordprocessingDrawing" xmlns:w10="urn:schemas-microsoft-com:office:word" xmlns:w="http://schemas.openxmlformats.org/wordprocessingml/2006/main" xmlns:w14="http://schemas.microsoft.com/office/word/2010/wordml" xmlns:w15="http://schemas.microsoft.com/office/word/2012/wordml" xmlns:w16cex="http://schemas.microsoft.com/office/word/2018/wordml/cex" xmlns:w16cid="http://schemas.microsoft.com/office/word/2016/wordml/cid" xmlns:w16="http://schemas.microsoft.com/office/word/2018/wordml" xmlns:w16sdtdh="http://schemas.microsoft.com/office/word/2020/wordml/sdtdatahash" xmlns:w16se="http://schemas.microsoft.com/office/word/2015/wordml/symex" xmlns:wpg="http://schemas.microsoft.com/office/word/2010/wordprocessingGroup" xmlns:wpi="http://schemas.microsoft.com/office/word/2010/wordprocessingInk" xmlns:wne="http://schemas.microsoft.com/office/word/2006/wordml" xmlns:wps="http://schemas.microsoft.com/office/word/2010/wordprocessingShape" mc:Ignorable="w14 w15 w16se w16cid w16 w16cex w16sdtdh wp14">
   <w:docParts>
     <w:docPart>
       <w:docPartPr>
@@ -4816,6 +5867,14 @@
     <w:pitch w:val="variable"/>
     <w:sig w:usb0="00000287" w:usb1="00000000" w:usb2="00000000" w:usb3="00000000" w:csb0="0000009F" w:csb1="00000000"/>
   </w:font>
+  <w:font w:name="SimSun">
+    <w:altName w:val="宋体"/>
+    <w:panose1 w:val="02010600030101010101"/>
+    <w:charset w:val="86"/>
+    <w:family w:val="auto"/>
+    <w:pitch w:val="variable"/>
+    <w:sig w:usb0="00000203" w:usb1="288F0000" w:usb2="00000016" w:usb3="00000000" w:csb0="00040001" w:csb1="00000000"/>
+  </w:font>
   <w:font w:name="Tahoma">
     <w:panose1 w:val="020B0604030504040204"/>
     <w:charset w:val="00"/>
@@ -4823,20 +5882,12 @@
     <w:pitch w:val="variable"/>
     <w:sig w:usb0="E1002EFF" w:usb1="C000605B" w:usb2="00000029" w:usb3="00000000" w:csb0="000101FF" w:csb1="00000000"/>
   </w:font>
-  <w:font w:name="SimSun">
-    <w:altName w:val="宋体"/>
-    <w:panose1 w:val="02010600030101010101"/>
-    <w:charset w:val="86"/>
-    <w:family w:val="auto"/>
-    <w:pitch w:val="variable"/>
-    <w:sig w:usb0="00000003" w:usb1="288F0000" w:usb2="00000016" w:usb3="00000000" w:csb0="00040001" w:csb1="00000000"/>
-  </w:font>
   <w:font w:name="Calibri">
     <w:panose1 w:val="020F0502020204030204"/>
     <w:charset w:val="00"/>
     <w:family w:val="swiss"/>
     <w:pitch w:val="variable"/>
-    <w:sig w:usb0="E4002EFF" w:usb1="C000247B" w:usb2="00000009" w:usb3="00000000" w:csb0="000001FF" w:csb1="00000000"/>
+    <w:sig w:usb0="E4002EFF" w:usb1="C200247B" w:usb2="00000009" w:usb3="00000000" w:csb0="000001FF" w:csb1="00000000"/>
   </w:font>
   <w:font w:name="DengXian">
     <w:altName w:val="等线"/>
@@ -4851,10 +5902,11 @@
     <w:charset w:val="00"/>
     <w:family w:val="swiss"/>
     <w:pitch w:val="variable"/>
-    <w:sig w:usb0="E4002EFF" w:usb1="C000247B" w:usb2="00000009" w:usb3="00000000" w:csb0="000001FF" w:csb1="00000000"/>
+    <w:sig w:usb0="E4002EFF" w:usb1="C200247B" w:usb2="00000009" w:usb3="00000000" w:csb0="000001FF" w:csb1="00000000"/>
   </w:font>
   <w:font w:name="DengXian Light">
     <w:altName w:val="等线 Light"/>
+    <w:panose1 w:val="02010600030101010101"/>
     <w:charset w:val="86"/>
     <w:family w:val="auto"/>
     <w:pitch w:val="variable"/>
@@ -4884,6 +5936,7 @@
     <w:rsid w:val="00446C45"/>
     <w:rsid w:val="008A38FA"/>
     <w:rsid w:val="00974864"/>
+    <w:rsid w:val="00F37FA4"/>
     <w:rsid w:val="00F415B3"/>
   </w:rsids>
   <m:mathPr>
@@ -5455,15 +6508,6 @@
   <w:style w:type="paragraph" w:customStyle="1" w:styleId="1E56D7726A684E02BC06F3F822DED0FD">
     <w:name w:val="1E56D7726A684E02BC06F3F822DED0FD"/>
   </w:style>
-  <w:style w:type="paragraph" w:customStyle="1" w:styleId="1C636DA372584357AE75C19841793A02">
-    <w:name w:val="1C636DA372584357AE75C19841793A02"/>
-  </w:style>
-  <w:style w:type="paragraph" w:customStyle="1" w:styleId="8681762C36F8478AA15676072A0759C6">
-    <w:name w:val="8681762C36F8478AA15676072A0759C6"/>
-  </w:style>
-  <w:style w:type="paragraph" w:customStyle="1" w:styleId="798D77BE9C044F028732ACF181B29F81">
-    <w:name w:val="798D77BE9C044F028732ACF181B29F81"/>
-  </w:style>
   <w:style w:type="paragraph" w:customStyle="1" w:styleId="36EB9CB00EA6483E89B7908BC9C93AB8">
     <w:name w:val="36EB9CB00EA6483E89B7908BC9C93AB8"/>
     <w:rsid w:val="00F415B3"/>
@@ -5756,10 +6800,10 @@
 </file>
 
 <file path=customXml/item3.xml><?xml version="1.0" encoding="utf-8"?>
-<templateProperties xmlns="urn:microsoft.template.properties">
-  <_Version/>
-  <_LCID/>
-</templateProperties>
+<tns:customPropertyEditors xmlns:tns="http://schemas.microsoft.com/office/2006/customDocumentInformationPanel">
+  <tns:showOnOpen>false</tns:showOnOpen>
+  <tns:defaultPropertyEditorNamespace>Standard properties</tns:defaultPropertyEditorNamespace>
+</tns:customPropertyEditors>
 </file>
 
 <file path=customXml/item4.xml><?xml version="1.0" encoding="utf-8"?>
@@ -5767,10 +6811,10 @@
 </file>
 
 <file path=customXml/item5.xml><?xml version="1.0" encoding="utf-8"?>
-<tns:customPropertyEditors xmlns:tns="http://schemas.microsoft.com/office/2006/customDocumentInformationPanel">
-  <tns:showOnOpen>false</tns:showOnOpen>
-  <tns:defaultPropertyEditorNamespace>Standard properties</tns:defaultPropertyEditorNamespace>
-</tns:customPropertyEditors>
+<templateProperties xmlns="urn:microsoft.template.properties">
+  <_Version/>
+  <_LCID/>
+</templateProperties>
 </file>
 
 <file path=customXml/itemProps1.xml><?xml version="1.0" encoding="utf-8"?>
@@ -5790,9 +6834,9 @@
 </file>
 
 <file path=customXml/itemProps3.xml><?xml version="1.0" encoding="utf-8"?>
-<ds:datastoreItem xmlns:ds="http://schemas.openxmlformats.org/officeDocument/2006/customXml" ds:itemID="{25229087-0CE3-49F2-8F52-E7138F37D32E}">
+<ds:datastoreItem xmlns:ds="http://schemas.openxmlformats.org/officeDocument/2006/customXml" ds:itemID="{83B41FA1-A166-4203-827F-22BD32762337}">
   <ds:schemaRefs>
-    <ds:schemaRef ds:uri="urn:microsoft.template.properties"/>
+    <ds:schemaRef ds:uri="http://schemas.microsoft.com/office/2006/customDocumentInformationPanel"/>
   </ds:schemaRefs>
 </ds:datastoreItem>
 </file>
@@ -5806,9 +6850,9 @@
 </file>
 
 <file path=customXml/itemProps5.xml><?xml version="1.0" encoding="utf-8"?>
-<ds:datastoreItem xmlns:ds="http://schemas.openxmlformats.org/officeDocument/2006/customXml" ds:itemID="{83B41FA1-A166-4203-827F-22BD32762337}">
+<ds:datastoreItem xmlns:ds="http://schemas.openxmlformats.org/officeDocument/2006/customXml" ds:itemID="{25229087-0CE3-49F2-8F52-E7138F37D32E}">
   <ds:schemaRefs>
-    <ds:schemaRef ds:uri="http://schemas.microsoft.com/office/2006/customDocumentInformationPanel"/>
+    <ds:schemaRef ds:uri="urn:microsoft.template.properties"/>
   </ds:schemaRefs>
 </ds:datastoreItem>
 </file>
</xml_diff>